<commit_message>
Phase 1 final commit.
</commit_message>
<xml_diff>
--- a/Phase 1 Report.docx
+++ b/Phase 1 Report.docx
@@ -1,6 +1,6 @@
 
 <file path=word/document.xml><?xml version="1.0" encoding="utf-8"?>
-<w:document xmlns:wpc="http://schemas.microsoft.com/office/word/2010/wordprocessingCanvas" xmlns:cx="http://schemas.microsoft.com/office/drawing/2014/chartex" xmlns:cx1="http://schemas.microsoft.com/office/drawing/2015/9/8/chartex" xmlns:cx2="http://schemas.microsoft.com/office/drawing/2015/10/21/chartex" xmlns:cx3="http://schemas.microsoft.com/office/drawing/2016/5/9/chartex" xmlns:cx4="http://schemas.microsoft.com/office/drawing/2016/5/10/chartex" xmlns:cx5="http://schemas.microsoft.com/office/drawing/2016/5/11/chartex" xmlns:cx6="http://schemas.microsoft.com/office/drawing/2016/5/12/chartex" xmlns:cx7="http://schemas.microsoft.com/office/drawing/2016/5/13/chartex" xmlns:cx8="http://schemas.microsoft.com/office/drawing/2016/5/14/chartex" xmlns:mc="http://schemas.openxmlformats.org/markup-compatibility/2006" xmlns:aink="http://schemas.microsoft.com/office/drawing/2016/ink" xmlns:am3d="http://schemas.microsoft.com/office/drawing/2017/model3d" xmlns:o="urn:schemas-microsoft-com:office:office" xmlns:oel="http://schemas.microsoft.com/office/2019/extlst" xmlns:r="http://schemas.openxmlformats.org/officeDocument/2006/relationships" xmlns:m="http://schemas.openxmlformats.org/officeDocument/2006/math" xmlns:v="urn:schemas-microsoft-com:vml" xmlns:wp14="http://schemas.microsoft.com/office/word/2010/wordprocessingDrawing" xmlns:wp="http://schemas.openxmlformats.org/drawingml/2006/wordprocessingDrawing" xmlns:w10="urn:schemas-microsoft-com:office:word" xmlns:w="http://schemas.openxmlformats.org/wordprocessingml/2006/main" xmlns:w14="http://schemas.microsoft.com/office/word/2010/wordml" xmlns:w15="http://schemas.microsoft.com/office/word/2012/wordml" xmlns:w16cex="http://schemas.microsoft.com/office/word/2018/wordml/cex" xmlns:w16cid="http://schemas.microsoft.com/office/word/2016/wordml/cid" xmlns:w16="http://schemas.microsoft.com/office/word/2018/wordml" xmlns:w16sdtdh="http://schemas.microsoft.com/office/word/2020/wordml/sdtdatahash" xmlns:w16se="http://schemas.microsoft.com/office/word/2015/wordml/symex" xmlns:wpg="http://schemas.microsoft.com/office/word/2010/wordprocessingGroup" xmlns:wpi="http://schemas.microsoft.com/office/word/2010/wordprocessingInk" xmlns:wne="http://schemas.microsoft.com/office/word/2006/wordml" xmlns:wps="http://schemas.microsoft.com/office/word/2010/wordprocessingShape" mc:Ignorable="w14 w15 w16se w16cid w16 w16cex w16sdtdh wp14">
+<w:document xmlns:wpc="http://schemas.microsoft.com/office/word/2010/wordprocessingCanvas" xmlns:cx="http://schemas.microsoft.com/office/drawing/2014/chartex" xmlns:cx1="http://schemas.microsoft.com/office/drawing/2015/9/8/chartex" xmlns:cx2="http://schemas.microsoft.com/office/drawing/2015/10/21/chartex" xmlns:cx3="http://schemas.microsoft.com/office/drawing/2016/5/9/chartex" xmlns:cx4="http://schemas.microsoft.com/office/drawing/2016/5/10/chartex" xmlns:cx5="http://schemas.microsoft.com/office/drawing/2016/5/11/chartex" xmlns:cx6="http://schemas.microsoft.com/office/drawing/2016/5/12/chartex" xmlns:cx7="http://schemas.microsoft.com/office/drawing/2016/5/13/chartex" xmlns:cx8="http://schemas.microsoft.com/office/drawing/2016/5/14/chartex" xmlns:mc="http://schemas.openxmlformats.org/markup-compatibility/2006" xmlns:aink="http://schemas.microsoft.com/office/drawing/2016/ink" xmlns:am3d="http://schemas.microsoft.com/office/drawing/2017/model3d" xmlns:o="urn:schemas-microsoft-com:office:office" xmlns:oel="http://schemas.microsoft.com/office/2019/extlst" xmlns:r="http://schemas.openxmlformats.org/officeDocument/2006/relationships" xmlns:m="http://schemas.openxmlformats.org/officeDocument/2006/math" xmlns:v="urn:schemas-microsoft-com:vml" xmlns:wp14="http://schemas.microsoft.com/office/word/2010/wordprocessingDrawing" xmlns:wp="http://schemas.openxmlformats.org/drawingml/2006/wordprocessingDrawing" xmlns:w10="urn:schemas-microsoft-com:office:word" xmlns:w="http://schemas.openxmlformats.org/wordprocessingml/2006/main" xmlns:w14="http://schemas.microsoft.com/office/word/2010/wordml" xmlns:w15="http://schemas.microsoft.com/office/word/2012/wordml" xmlns:w16cex="http://schemas.microsoft.com/office/word/2018/wordml/cex" xmlns:w16cid="http://schemas.microsoft.com/office/word/2016/wordml/cid" xmlns:w16="http://schemas.microsoft.com/office/word/2018/wordml" xmlns:w16du="http://schemas.microsoft.com/office/word/2023/wordml/word16du" xmlns:w16sdtdh="http://schemas.microsoft.com/office/word/2020/wordml/sdtdatahash" xmlns:w16se="http://schemas.microsoft.com/office/word/2015/wordml/symex" xmlns:wpg="http://schemas.microsoft.com/office/word/2010/wordprocessingGroup" xmlns:wpi="http://schemas.microsoft.com/office/word/2010/wordprocessingInk" xmlns:wne="http://schemas.microsoft.com/office/word/2006/wordml" xmlns:wps="http://schemas.microsoft.com/office/word/2010/wordprocessingShape" mc:Ignorable="w14 w15 w16se w16cid w16 w16cex w16sdtdh w16du wp14">
   <w:body>
     <w:p>
       <w:pPr>
@@ -152,16 +152,8 @@
         <w:rPr>
           <w:lang w:val="en-GB"/>
         </w:rPr>
-        <w:t xml:space="preserve">: a map of transitions to other states given a certain character as </w:t>
-      </w:r>
-      <w:proofErr w:type="gramStart"/>
-      <w:r>
-        <w:rPr>
-          <w:lang w:val="en-GB"/>
-        </w:rPr>
-        <w:t>input</w:t>
-      </w:r>
-      <w:proofErr w:type="gramEnd"/>
+        <w:t>: a map of transitions to other states given a certain character as input</w:t>
+      </w:r>
     </w:p>
     <w:p>
       <w:pPr>
@@ -256,36 +248,10 @@
         <w:rPr>
           <w:lang w:val="en-GB"/>
         </w:rPr>
-        <w:t xml:space="preserve">a method to add a transition from this state to </w:t>
-      </w:r>
-      <w:r>
-        <w:rPr>
-          <w:lang w:val="en-GB"/>
-        </w:rPr>
-        <w:t xml:space="preserve">a list of states </w:t>
-      </w:r>
-      <w:r>
-        <w:rPr>
-          <w:lang w:val="en-GB"/>
-        </w:rPr>
-        <w:t xml:space="preserve">given an </w:t>
-      </w:r>
-      <w:proofErr w:type="gramStart"/>
-      <w:r>
-        <w:rPr>
-          <w:lang w:val="en-GB"/>
-        </w:rPr>
-        <w:t>input</w:t>
-      </w:r>
-      <w:proofErr w:type="gramEnd"/>
-    </w:p>
-    <w:p>
-      <w:pPr>
-        <w:rPr>
-          <w:lang w:val="en-GB"/>
-        </w:rPr>
-      </w:pPr>
-    </w:p>
+        <w:t>a method to add a transition from this state to a list of states given an input</w:t>
+      </w:r>
+    </w:p>
+    <w:p/>
     <w:p>
       <w:pPr>
         <w:pStyle w:val="Heading2"/>
@@ -412,13 +378,7 @@
         <w:rPr>
           <w:lang w:val="en-GB"/>
         </w:rPr>
-        <w:t xml:space="preserve">the set of terminal states </w:t>
-      </w:r>
-      <w:r>
-        <w:rPr>
-          <w:lang w:val="en-GB"/>
-        </w:rPr>
-        <w:t>of the NFA</w:t>
+        <w:t>the set of terminal states of the NFA</w:t>
       </w:r>
     </w:p>
     <w:p>
@@ -453,16 +413,7 @@
           <w:sz w:val="19"/>
           <w:szCs w:val="19"/>
         </w:rPr>
-        <w:t>concatenate</w:t>
-      </w:r>
-      <w:r>
-        <w:rPr>
-          <w:rFonts w:ascii="Cascadia Mono" w:hAnsi="Cascadia Mono" w:cs="Cascadia Mono"/>
-          <w:color w:val="000000"/>
-          <w:sz w:val="19"/>
-          <w:szCs w:val="19"/>
-        </w:rPr>
-        <w:t xml:space="preserve">: </w:t>
+        <w:t xml:space="preserve">concatenate: </w:t>
       </w:r>
       <w:r>
         <w:rPr>
@@ -519,46 +470,13 @@
           <w:sz w:val="19"/>
           <w:szCs w:val="19"/>
         </w:rPr>
-        <w:t>unionize</w:t>
-      </w:r>
-      <w:r>
-        <w:rPr>
-          <w:rFonts w:ascii="Cascadia Mono" w:hAnsi="Cascadia Mono" w:cs="Cascadia Mono"/>
-          <w:color w:val="000000"/>
-          <w:sz w:val="19"/>
-          <w:szCs w:val="19"/>
-        </w:rPr>
-        <w:t xml:space="preserve">: </w:t>
-      </w:r>
-      <w:r>
-        <w:rPr>
-          <w:lang w:val="en-GB"/>
-        </w:rPr>
-        <w:t xml:space="preserve">a method to </w:t>
-      </w:r>
-      <w:r>
-        <w:rPr>
-          <w:lang w:val="en-GB"/>
-        </w:rPr>
-        <w:t>create a union of</w:t>
-      </w:r>
-      <w:r>
-        <w:rPr>
-          <w:lang w:val="en-GB"/>
-        </w:rPr>
-        <w:t xml:space="preserve"> an NFA </w:t>
-      </w:r>
-      <w:r>
-        <w:rPr>
-          <w:lang w:val="en-GB"/>
-        </w:rPr>
-        <w:t xml:space="preserve">with this </w:t>
-      </w:r>
-      <w:r>
-        <w:rPr>
-          <w:lang w:val="en-GB"/>
-        </w:rPr>
-        <w:t>NFA using Thom</w:t>
+        <w:t xml:space="preserve">unionize: </w:t>
+      </w:r>
+      <w:r>
+        <w:rPr>
+          <w:lang w:val="en-GB"/>
+        </w:rPr>
+        <w:t>a method to create a union of an NFA with this NFA using Thom</w:t>
       </w:r>
       <w:r>
         <w:rPr>
@@ -590,31 +508,7 @@
         <w:rPr>
           <w:lang w:val="en-GB"/>
         </w:rPr>
-        <w:t xml:space="preserve">and a new terminal state is created with </w:t>
-      </w:r>
-      <w:r>
-        <w:rPr>
-          <w:lang w:val="en-GB"/>
-        </w:rPr>
-        <w:t xml:space="preserve">an epsilon transition </w:t>
-      </w:r>
-      <w:r>
-        <w:rPr>
-          <w:lang w:val="en-GB"/>
-        </w:rPr>
-        <w:t>from</w:t>
-      </w:r>
-      <w:r>
-        <w:rPr>
-          <w:lang w:val="en-GB"/>
-        </w:rPr>
-        <w:t xml:space="preserve"> both NFAs </w:t>
-      </w:r>
-      <w:r>
-        <w:rPr>
-          <w:lang w:val="en-GB"/>
-        </w:rPr>
-        <w:t>terminal states.</w:t>
+        <w:t>and a new terminal state is created with an epsilon transition from both NFAs terminal states.</w:t>
       </w:r>
     </w:p>
     <w:p>
@@ -717,13 +611,7 @@
         <w:rPr>
           <w:lang w:val="en-GB"/>
         </w:rPr>
-        <w:t xml:space="preserve"> new starting </w:t>
-      </w:r>
-      <w:r>
-        <w:rPr>
-          <w:lang w:val="en-GB"/>
-        </w:rPr>
-        <w:t>and terminal states are created. An epsilon transition is created from the new start state to the original start state and the new terminal state. Another epsilon transition is created from the original terminal state to the original start state.</w:t>
+        <w:t xml:space="preserve"> new starting and terminal states are created. An epsilon transition is created from the new start state to the original start state and the new terminal state. Another epsilon transition is created from the original terminal state to the original start state.</w:t>
       </w:r>
     </w:p>
     <w:p>
@@ -766,13 +654,7 @@
         <w:rPr>
           <w:lang w:val="en-GB"/>
         </w:rPr>
-        <w:t>positive</w:t>
-      </w:r>
-      <w:r>
-        <w:rPr>
-          <w:lang w:val="en-GB"/>
-        </w:rPr>
-        <w:t xml:space="preserve"> closure</w:t>
+        <w:t>positive closure</w:t>
       </w:r>
       <w:r>
         <w:rPr>
@@ -808,19 +690,7 @@
         <w:rPr>
           <w:lang w:val="en-GB"/>
         </w:rPr>
-        <w:t xml:space="preserve"> new starting and terminal states are created. An epsilon transition is created from the new start state to the original start</w:t>
-      </w:r>
-      <w:r>
-        <w:rPr>
-          <w:lang w:val="en-GB"/>
-        </w:rPr>
-        <w:t xml:space="preserve"> state</w:t>
-      </w:r>
-      <w:r>
-        <w:rPr>
-          <w:lang w:val="en-GB"/>
-        </w:rPr>
-        <w:t>. Another epsilon transition is created from the original terminal state to the original start state.</w:t>
+        <w:t xml:space="preserve"> new starting and terminal states are created. An epsilon transition is created from the new start state to the original start state. Another epsilon transition is created from the original terminal state to the original start state.</w:t>
       </w:r>
     </w:p>
     <w:p>
@@ -854,19 +724,7 @@
         <w:rPr>
           <w:lang w:val="en-GB"/>
         </w:rPr>
-        <w:t xml:space="preserve">A class </w:t>
-      </w:r>
-      <w:r>
-        <w:rPr>
-          <w:lang w:val="en-GB"/>
-        </w:rPr>
-        <w:t xml:space="preserve">implementation of </w:t>
-      </w:r>
-      <w:r>
-        <w:rPr>
-          <w:lang w:val="en-GB"/>
-        </w:rPr>
-        <w:t>a deterministic finite state machine.</w:t>
+        <w:t>A class implementation of a deterministic finite state machine.</w:t>
       </w:r>
     </w:p>
     <w:p>
@@ -918,13 +776,7 @@
         <w:rPr>
           <w:lang w:val="en-GB"/>
         </w:rPr>
-        <w:t xml:space="preserve">the </w:t>
-      </w:r>
-      <w:r>
-        <w:rPr>
-          <w:lang w:val="en-GB"/>
-        </w:rPr>
-        <w:t>epsilon closure of the starting state of the corresponding NFA</w:t>
+        <w:t>the epsilon closure of the starting state of the corresponding NFA</w:t>
       </w:r>
     </w:p>
     <w:p>
@@ -962,31 +814,7 @@
         <w:rPr>
           <w:lang w:val="en-GB"/>
         </w:rPr>
-        <w:t xml:space="preserve">the epsilon closure of the </w:t>
-      </w:r>
-      <w:r>
-        <w:rPr>
-          <w:lang w:val="en-GB"/>
-        </w:rPr>
-        <w:t>terminal</w:t>
-      </w:r>
-      <w:r>
-        <w:rPr>
-          <w:lang w:val="en-GB"/>
-        </w:rPr>
-        <w:t xml:space="preserve"> state</w:t>
-      </w:r>
-      <w:r>
-        <w:rPr>
-          <w:lang w:val="en-GB"/>
-        </w:rPr>
-        <w:t>s</w:t>
-      </w:r>
-      <w:r>
-        <w:rPr>
-          <w:lang w:val="en-GB"/>
-        </w:rPr>
-        <w:t xml:space="preserve"> of the corresponding NFA</w:t>
+        <w:t>the epsilon closure of the terminal states of the corresponding NFA</w:t>
       </w:r>
     </w:p>
     <w:p>
@@ -1225,13 +1053,7 @@
         <w:rPr>
           <w:lang w:val="en-GB"/>
         </w:rPr>
-        <w:t xml:space="preserve">a method </w:t>
-      </w:r>
-      <w:r>
-        <w:rPr>
-          <w:lang w:val="en-GB"/>
-        </w:rPr>
-        <w:t>that initialises the partitions in the minimisation of the DFA where the starting partitions</w:t>
+        <w:t>a method that initialises the partitions in the minimisation of the DFA where the starting partitions</w:t>
       </w:r>
       <w:r>
         <w:rPr>
@@ -1319,6 +1141,532 @@
           <w:sz w:val="19"/>
           <w:szCs w:val="19"/>
         </w:rPr>
+        <w:t xml:space="preserve">minimize: </w:t>
+      </w:r>
+      <w:r>
+        <w:rPr>
+          <w:lang w:val="en-GB"/>
+        </w:rPr>
+        <w:t xml:space="preserve">a method that minimises the DFA into a corresponding minimal DFA. The DFA states are partitioned into initial partitions using </w:t>
+      </w:r>
+      <w:proofErr w:type="spellStart"/>
+      <w:r>
+        <w:rPr>
+          <w:rFonts w:ascii="Cascadia Mono" w:hAnsi="Cascadia Mono" w:cs="Cascadia Mono"/>
+          <w:color w:val="000000"/>
+          <w:sz w:val="19"/>
+          <w:szCs w:val="19"/>
+        </w:rPr>
+        <w:t>initializePartitions</w:t>
+      </w:r>
+      <w:proofErr w:type="spellEnd"/>
+      <w:r>
+        <w:rPr>
+          <w:rFonts w:ascii="Cascadia Mono" w:hAnsi="Cascadia Mono" w:cs="Cascadia Mono"/>
+          <w:color w:val="000000"/>
+          <w:sz w:val="19"/>
+          <w:szCs w:val="19"/>
+        </w:rPr>
+        <w:t xml:space="preserve"> </w:t>
+      </w:r>
+      <w:r>
+        <w:rPr>
+          <w:lang w:val="en-GB"/>
+        </w:rPr>
+        <w:t xml:space="preserve">method. The partitions are continuously attempted to be split into smaller partitions using </w:t>
+      </w:r>
+      <w:proofErr w:type="spellStart"/>
+      <w:r>
+        <w:rPr>
+          <w:rFonts w:ascii="Cascadia Mono" w:hAnsi="Cascadia Mono" w:cs="Cascadia Mono"/>
+          <w:color w:val="000000"/>
+          <w:sz w:val="19"/>
+          <w:szCs w:val="19"/>
+        </w:rPr>
+        <w:t>splitPartition</w:t>
+      </w:r>
+      <w:proofErr w:type="spellEnd"/>
+      <w:r>
+        <w:rPr>
+          <w:lang w:val="en-GB"/>
+        </w:rPr>
+        <w:t xml:space="preserve"> method until no partition can be split. The new partitions are now the new states of the minimised DFA, and their transitions are copied over to </w:t>
+      </w:r>
+      <w:proofErr w:type="spellStart"/>
+      <w:r>
+        <w:rPr>
+          <w:rFonts w:ascii="Cascadia Mono" w:hAnsi="Cascadia Mono" w:cs="Cascadia Mono"/>
+          <w:color w:val="000000"/>
+          <w:sz w:val="19"/>
+          <w:szCs w:val="19"/>
+        </w:rPr>
+        <w:t>m_Table</w:t>
+      </w:r>
+      <w:proofErr w:type="spellEnd"/>
+      <w:r>
+        <w:rPr>
+          <w:lang w:val="en-GB"/>
+        </w:rPr>
+        <w:t>.</w:t>
+      </w:r>
+    </w:p>
+    <w:p>
+      <w:pPr>
+        <w:rPr>
+          <w:lang w:val="en-GB"/>
+        </w:rPr>
+      </w:pPr>
+    </w:p>
+    <w:p>
+      <w:pPr>
+        <w:pStyle w:val="Heading2"/>
+        <w:rPr>
+          <w:lang w:val="en-GB"/>
+        </w:rPr>
+      </w:pPr>
+      <w:r>
+        <w:rPr>
+          <w:lang w:val="en-GB"/>
+        </w:rPr>
+        <w:t>regex handler</w:t>
+      </w:r>
+    </w:p>
+    <w:p>
+      <w:r>
+        <w:t>A class designed for managing and manipulating regular expressions, specifically for converting expressions from infix notation to postfix notation.</w:t>
+      </w:r>
+    </w:p>
+    <w:p>
+      <w:pPr>
+        <w:pStyle w:val="Heading3"/>
+        <w:rPr>
+          <w:lang w:val="en-GB"/>
+        </w:rPr>
+      </w:pPr>
+      <w:r>
+        <w:rPr>
+          <w:lang w:val="en-GB"/>
+        </w:rPr>
+        <w:t>methods</w:t>
+      </w:r>
+    </w:p>
+    <w:p>
+      <w:pPr>
+        <w:pStyle w:val="ListParagraph"/>
+        <w:numPr>
+          <w:ilvl w:val="0"/>
+          <w:numId w:val="9"/>
+        </w:numPr>
+        <w:rPr>
+          <w:rFonts w:ascii="Cascadia Mono" w:hAnsi="Cascadia Mono" w:cs="Cascadia Mono"/>
+          <w:sz w:val="19"/>
+          <w:szCs w:val="19"/>
+          <w:lang w:val="en-GB"/>
+        </w:rPr>
+      </w:pPr>
+      <w:proofErr w:type="spellStart"/>
+      <w:r>
+        <w:rPr>
+          <w:rFonts w:ascii="Cascadia Mono" w:hAnsi="Cascadia Mono" w:cs="Cascadia Mono"/>
+          <w:sz w:val="19"/>
+          <w:szCs w:val="19"/>
+          <w:lang w:val="en-GB"/>
+        </w:rPr>
+        <w:t>infixToPostfix</w:t>
+      </w:r>
+      <w:proofErr w:type="spellEnd"/>
+      <w:r>
+        <w:rPr>
+          <w:rFonts w:ascii="Cascadia Mono" w:hAnsi="Cascadia Mono" w:cs="Cascadia Mono"/>
+          <w:sz w:val="19"/>
+          <w:szCs w:val="19"/>
+          <w:lang w:val="en-GB"/>
+        </w:rPr>
+        <w:t xml:space="preserve">: </w:t>
+      </w:r>
+      <w:r>
+        <w:rPr>
+          <w:rFonts w:cs="Cascadia Mono"/>
+          <w:lang w:val="en-GB"/>
+        </w:rPr>
+        <w:t>a method to convert a regular expression written in infix notation to postfix notation.</w:t>
+      </w:r>
+    </w:p>
+    <w:p>
+      <w:pPr>
+        <w:pStyle w:val="ListParagraph"/>
+        <w:numPr>
+          <w:ilvl w:val="0"/>
+          <w:numId w:val="9"/>
+        </w:numPr>
+        <w:rPr>
+          <w:rFonts w:ascii="Cascadia Mono" w:hAnsi="Cascadia Mono" w:cs="Cascadia Mono"/>
+          <w:sz w:val="19"/>
+          <w:szCs w:val="19"/>
+          <w:lang w:val="en-GB"/>
+        </w:rPr>
+      </w:pPr>
+      <w:proofErr w:type="spellStart"/>
+      <w:r>
+        <w:rPr>
+          <w:rFonts w:ascii="Cascadia Mono" w:hAnsi="Cascadia Mono" w:cs="Cascadia Mono"/>
+          <w:sz w:val="19"/>
+          <w:szCs w:val="19"/>
+          <w:lang w:val="en-GB"/>
+        </w:rPr>
+        <w:t>isOperator</w:t>
+      </w:r>
+      <w:proofErr w:type="spellEnd"/>
+      <w:r>
+        <w:rPr>
+          <w:rFonts w:ascii="Cascadia Mono" w:hAnsi="Cascadia Mono" w:cs="Cascadia Mono"/>
+          <w:sz w:val="19"/>
+          <w:szCs w:val="19"/>
+          <w:lang w:val="en-GB"/>
+        </w:rPr>
+        <w:t xml:space="preserve">: </w:t>
+      </w:r>
+      <w:r>
+        <w:rPr>
+          <w:rFonts w:cs="Cascadia Mono"/>
+          <w:lang w:val="en-GB"/>
+        </w:rPr>
+        <w:t xml:space="preserve">a method to </w:t>
+      </w:r>
+      <w:r>
+        <w:rPr>
+          <w:rFonts w:cs="Cascadia Mono"/>
+          <w:lang w:val="en-GB"/>
+        </w:rPr>
+        <w:t>check if a given character is an operator. A character is an operator if it is either: ‘*’ (</w:t>
+      </w:r>
+      <w:proofErr w:type="spellStart"/>
+      <w:r>
+        <w:rPr>
+          <w:rFonts w:cs="Cascadia Mono"/>
+          <w:lang w:val="en-GB"/>
+        </w:rPr>
+        <w:t>kleene</w:t>
+      </w:r>
+      <w:proofErr w:type="spellEnd"/>
+      <w:r>
+        <w:rPr>
+          <w:rFonts w:cs="Cascadia Mono"/>
+          <w:lang w:val="en-GB"/>
+        </w:rPr>
+        <w:t xml:space="preserve"> closure), ‘+’ (positive closure), ‘.’ (concatenation), ‘|’ (union), ‘(’, or ‘)’.</w:t>
+      </w:r>
+    </w:p>
+    <w:p>
+      <w:pPr>
+        <w:pStyle w:val="ListParagraph"/>
+        <w:numPr>
+          <w:ilvl w:val="0"/>
+          <w:numId w:val="9"/>
+        </w:numPr>
+        <w:rPr>
+          <w:rFonts w:ascii="Cascadia Mono" w:hAnsi="Cascadia Mono" w:cs="Cascadia Mono"/>
+          <w:sz w:val="19"/>
+          <w:szCs w:val="19"/>
+          <w:lang w:val="en-GB"/>
+        </w:rPr>
+      </w:pPr>
+      <w:proofErr w:type="spellStart"/>
+      <w:r>
+        <w:rPr>
+          <w:rFonts w:ascii="Cascadia Mono" w:hAnsi="Cascadia Mono" w:cs="Cascadia Mono"/>
+          <w:sz w:val="19"/>
+          <w:szCs w:val="19"/>
+          <w:lang w:val="en-GB"/>
+        </w:rPr>
+        <w:t>isOperand</w:t>
+      </w:r>
+      <w:proofErr w:type="spellEnd"/>
+      <w:r>
+        <w:rPr>
+          <w:rFonts w:ascii="Cascadia Mono" w:hAnsi="Cascadia Mono" w:cs="Cascadia Mono"/>
+          <w:sz w:val="19"/>
+          <w:szCs w:val="19"/>
+          <w:lang w:val="en-GB"/>
+        </w:rPr>
+        <w:t xml:space="preserve">: </w:t>
+      </w:r>
+      <w:r>
+        <w:rPr>
+          <w:rFonts w:cs="Cascadia Mono"/>
+          <w:lang w:val="en-GB"/>
+        </w:rPr>
+        <w:t xml:space="preserve">a method to </w:t>
+      </w:r>
+      <w:r>
+        <w:rPr>
+          <w:rFonts w:cs="Cascadia Mono"/>
+          <w:lang w:val="en-GB"/>
+        </w:rPr>
+        <w:t>check if a given character is an operand. A character is an operand if it’s not an operator.</w:t>
+      </w:r>
+    </w:p>
+    <w:p>
+      <w:pPr>
+        <w:pStyle w:val="ListParagraph"/>
+        <w:numPr>
+          <w:ilvl w:val="0"/>
+          <w:numId w:val="9"/>
+        </w:numPr>
+        <w:rPr>
+          <w:rFonts w:ascii="Cascadia Mono" w:hAnsi="Cascadia Mono" w:cs="Cascadia Mono"/>
+          <w:sz w:val="19"/>
+          <w:szCs w:val="19"/>
+          <w:lang w:val="en-GB"/>
+        </w:rPr>
+      </w:pPr>
+      <w:proofErr w:type="spellStart"/>
+      <w:r>
+        <w:rPr>
+          <w:rFonts w:ascii="Cascadia Mono" w:hAnsi="Cascadia Mono" w:cs="Cascadia Mono"/>
+          <w:sz w:val="19"/>
+          <w:szCs w:val="19"/>
+          <w:lang w:val="en-GB"/>
+        </w:rPr>
+        <w:t>getPrecedence</w:t>
+      </w:r>
+      <w:proofErr w:type="spellEnd"/>
+      <w:r>
+        <w:rPr>
+          <w:rFonts w:ascii="Cascadia Mono" w:hAnsi="Cascadia Mono" w:cs="Cascadia Mono"/>
+          <w:sz w:val="19"/>
+          <w:szCs w:val="19"/>
+          <w:lang w:val="en-GB"/>
+        </w:rPr>
+        <w:t xml:space="preserve">: </w:t>
+      </w:r>
+      <w:r>
+        <w:rPr>
+          <w:rFonts w:cs="Cascadia Mono"/>
+          <w:lang w:val="en-GB"/>
+        </w:rPr>
+        <w:t xml:space="preserve">a method </w:t>
+      </w:r>
+      <w:r>
+        <w:rPr>
+          <w:rFonts w:cs="Cascadia Mono"/>
+          <w:lang w:val="en-GB"/>
+        </w:rPr>
+        <w:t>to get the precedence of a given operator.</w:t>
+      </w:r>
+    </w:p>
+    <w:p>
+      <w:pPr>
+        <w:rPr>
+          <w:lang w:val="en-GB"/>
+        </w:rPr>
+      </w:pPr>
+    </w:p>
+    <w:p>
+      <w:pPr>
+        <w:pStyle w:val="Heading2"/>
+        <w:rPr>
+          <w:lang w:val="en-GB"/>
+        </w:rPr>
+      </w:pPr>
+      <w:r>
+        <w:rPr>
+          <w:lang w:val="en-GB"/>
+        </w:rPr>
+        <w:t>lexical analyzer generator class</w:t>
+      </w:r>
+    </w:p>
+    <w:p>
+      <w:r>
+        <w:t xml:space="preserve">A class </w:t>
+      </w:r>
+      <w:r>
+        <w:t xml:space="preserve">designed </w:t>
+      </w:r>
+      <w:r>
+        <w:t>for parsing the rules of a programming language, including definitions, expressions, keywords, and punctuations, and subsequently constructing a Deterministic Finite Automaton (DFA) based on these rules.</w:t>
+      </w:r>
+    </w:p>
+    <w:p>
+      <w:pPr>
+        <w:pStyle w:val="Heading3"/>
+        <w:rPr>
+          <w:lang w:val="en-GB"/>
+        </w:rPr>
+      </w:pPr>
+      <w:r>
+        <w:rPr>
+          <w:lang w:val="en-GB"/>
+        </w:rPr>
+        <w:t>members</w:t>
+      </w:r>
+    </w:p>
+    <w:p>
+      <w:pPr>
+        <w:pStyle w:val="ListParagraph"/>
+        <w:numPr>
+          <w:ilvl w:val="0"/>
+          <w:numId w:val="4"/>
+        </w:numPr>
+        <w:rPr>
+          <w:lang w:val="en-GB"/>
+        </w:rPr>
+      </w:pPr>
+      <w:proofErr w:type="spellStart"/>
+      <w:r>
+        <w:rPr>
+          <w:rFonts w:ascii="Cascadia Mono" w:hAnsi="Cascadia Mono" w:cs="Cascadia Mono"/>
+          <w:color w:val="000000"/>
+          <w:sz w:val="19"/>
+          <w:szCs w:val="19"/>
+        </w:rPr>
+        <w:t>m_</w:t>
+      </w:r>
+      <w:r>
+        <w:rPr>
+          <w:rFonts w:ascii="Cascadia Mono" w:hAnsi="Cascadia Mono" w:cs="Cascadia Mono"/>
+          <w:color w:val="000000"/>
+          <w:sz w:val="19"/>
+          <w:szCs w:val="19"/>
+        </w:rPr>
+        <w:t>DFA</w:t>
+      </w:r>
+      <w:proofErr w:type="spellEnd"/>
+      <w:r>
+        <w:rPr>
+          <w:rFonts w:ascii="Cascadia Mono" w:hAnsi="Cascadia Mono" w:cs="Cascadia Mono"/>
+          <w:color w:val="000000"/>
+          <w:sz w:val="19"/>
+          <w:szCs w:val="19"/>
+        </w:rPr>
+        <w:t xml:space="preserve">: </w:t>
+      </w:r>
+      <w:r>
+        <w:rPr>
+          <w:lang w:val="en-GB"/>
+        </w:rPr>
+        <w:t xml:space="preserve">the </w:t>
+      </w:r>
+      <w:r>
+        <w:rPr>
+          <w:lang w:val="en-GB"/>
+        </w:rPr>
+        <w:t>DFA constructed from the given rules</w:t>
+      </w:r>
+    </w:p>
+    <w:p>
+      <w:pPr>
+        <w:pStyle w:val="ListParagraph"/>
+        <w:numPr>
+          <w:ilvl w:val="0"/>
+          <w:numId w:val="4"/>
+        </w:numPr>
+        <w:rPr>
+          <w:lang w:val="en-GB"/>
+        </w:rPr>
+      </w:pPr>
+      <w:proofErr w:type="spellStart"/>
+      <w:r>
+        <w:rPr>
+          <w:rFonts w:ascii="Cascadia Mono" w:hAnsi="Cascadia Mono" w:cs="Cascadia Mono"/>
+          <w:color w:val="000000"/>
+          <w:sz w:val="19"/>
+          <w:szCs w:val="19"/>
+        </w:rPr>
+        <w:t>m_TokensPrecedence</w:t>
+      </w:r>
+      <w:proofErr w:type="spellEnd"/>
+      <w:r>
+        <w:rPr>
+          <w:rFonts w:ascii="Cascadia Mono" w:hAnsi="Cascadia Mono" w:cs="Cascadia Mono"/>
+          <w:color w:val="000000"/>
+          <w:sz w:val="19"/>
+          <w:szCs w:val="19"/>
+        </w:rPr>
+        <w:t xml:space="preserve">: </w:t>
+      </w:r>
+      <w:r>
+        <w:rPr>
+          <w:lang w:val="en-GB"/>
+        </w:rPr>
+        <w:t xml:space="preserve">the tokens precedence based on </w:t>
+      </w:r>
+      <w:r>
+        <w:rPr>
+          <w:lang w:val="en-GB"/>
+        </w:rPr>
+        <w:t xml:space="preserve">the order of </w:t>
+      </w:r>
+      <w:r>
+        <w:rPr>
+          <w:lang w:val="en-GB"/>
+        </w:rPr>
+        <w:t>their definitions</w:t>
+      </w:r>
+    </w:p>
+    <w:p>
+      <w:pPr>
+        <w:pStyle w:val="ListParagraph"/>
+        <w:numPr>
+          <w:ilvl w:val="0"/>
+          <w:numId w:val="4"/>
+        </w:numPr>
+        <w:rPr>
+          <w:lang w:val="en-GB"/>
+        </w:rPr>
+      </w:pPr>
+      <w:proofErr w:type="spellStart"/>
+      <w:r>
+        <w:rPr>
+          <w:rFonts w:ascii="Cascadia Mono" w:hAnsi="Cascadia Mono" w:cs="Cascadia Mono"/>
+          <w:color w:val="000000"/>
+          <w:sz w:val="19"/>
+          <w:szCs w:val="19"/>
+        </w:rPr>
+        <w:t>m_RegexEpsilonClosures</w:t>
+      </w:r>
+      <w:proofErr w:type="spellEnd"/>
+      <w:r>
+        <w:rPr>
+          <w:rFonts w:ascii="Cascadia Mono" w:hAnsi="Cascadia Mono" w:cs="Cascadia Mono"/>
+          <w:color w:val="000000"/>
+          <w:sz w:val="19"/>
+          <w:szCs w:val="19"/>
+        </w:rPr>
+        <w:t xml:space="preserve">: </w:t>
+      </w:r>
+      <w:r>
+        <w:rPr>
+          <w:lang w:val="en-GB"/>
+        </w:rPr>
+        <w:t xml:space="preserve">the </w:t>
+      </w:r>
+      <w:r>
+        <w:rPr>
+          <w:lang w:val="en-GB"/>
+        </w:rPr>
+        <w:t>terminal states for every regex on the constructed DFA</w:t>
+      </w:r>
+    </w:p>
+    <w:p>
+      <w:pPr>
+        <w:pStyle w:val="ListParagraph"/>
+        <w:numPr>
+          <w:ilvl w:val="0"/>
+          <w:numId w:val="4"/>
+        </w:numPr>
+        <w:rPr>
+          <w:lang w:val="en-GB"/>
+        </w:rPr>
+      </w:pPr>
+      <w:proofErr w:type="spellStart"/>
+      <w:r>
+        <w:rPr>
+          <w:rFonts w:ascii="Cascadia Mono" w:hAnsi="Cascadia Mono" w:cs="Cascadia Mono"/>
+          <w:color w:val="000000"/>
+          <w:sz w:val="19"/>
+          <w:szCs w:val="19"/>
+        </w:rPr>
         <w:t>m</w:t>
       </w:r>
       <w:r>
@@ -1328,8 +1676,9 @@
           <w:sz w:val="19"/>
           <w:szCs w:val="19"/>
         </w:rPr>
-        <w:t>inimize</w:t>
-      </w:r>
+        <w:t>_FilePath</w:t>
+      </w:r>
+      <w:proofErr w:type="spellEnd"/>
       <w:r>
         <w:rPr>
           <w:rFonts w:ascii="Cascadia Mono" w:hAnsi="Cascadia Mono" w:cs="Cascadia Mono"/>
@@ -1343,14 +1692,26 @@
         <w:rPr>
           <w:lang w:val="en-GB"/>
         </w:rPr>
-        <w:t xml:space="preserve">a method that </w:t>
-      </w:r>
-      <w:r>
-        <w:rPr>
-          <w:lang w:val="en-GB"/>
-        </w:rPr>
-        <w:t xml:space="preserve">minimises the DFA into a corresponding minimal DFA. The DFA states are partitioned into initial partitions using </w:t>
-      </w:r>
+        <w:t xml:space="preserve">the </w:t>
+      </w:r>
+      <w:r>
+        <w:rPr>
+          <w:lang w:val="en-GB"/>
+        </w:rPr>
+        <w:t>relative path of the text file where the language rules are defined</w:t>
+      </w:r>
+    </w:p>
+    <w:p>
+      <w:pPr>
+        <w:pStyle w:val="ListParagraph"/>
+        <w:numPr>
+          <w:ilvl w:val="0"/>
+          <w:numId w:val="4"/>
+        </w:numPr>
+        <w:rPr>
+          <w:lang w:val="en-GB"/>
+        </w:rPr>
+      </w:pPr>
       <w:proofErr w:type="spellStart"/>
       <w:r>
         <w:rPr>
@@ -1359,7 +1720,7 @@
           <w:sz w:val="19"/>
           <w:szCs w:val="19"/>
         </w:rPr>
-        <w:t>initializePartitions</w:t>
+        <w:t>m_RegularDefinitions</w:t>
       </w:r>
       <w:proofErr w:type="spellEnd"/>
       <w:r>
@@ -1369,14 +1730,32 @@
           <w:sz w:val="19"/>
           <w:szCs w:val="19"/>
         </w:rPr>
-        <w:t xml:space="preserve"> </w:t>
-      </w:r>
-      <w:r>
-        <w:rPr>
-          <w:lang w:val="en-GB"/>
-        </w:rPr>
-        <w:t xml:space="preserve">method. The partitions are continuously attempted to be split into smaller partitions using </w:t>
-      </w:r>
+        <w:t xml:space="preserve">: </w:t>
+      </w:r>
+      <w:r>
+        <w:rPr>
+          <w:lang w:val="en-GB"/>
+        </w:rPr>
+        <w:t xml:space="preserve">the </w:t>
+      </w:r>
+      <w:r>
+        <w:rPr>
+          <w:lang w:val="en-GB"/>
+        </w:rPr>
+        <w:t>language regular definitions constructed from the rules file</w:t>
+      </w:r>
+    </w:p>
+    <w:p>
+      <w:pPr>
+        <w:pStyle w:val="ListParagraph"/>
+        <w:numPr>
+          <w:ilvl w:val="0"/>
+          <w:numId w:val="4"/>
+        </w:numPr>
+        <w:rPr>
+          <w:lang w:val="en-GB"/>
+        </w:rPr>
+      </w:pPr>
       <w:proofErr w:type="spellStart"/>
       <w:r>
         <w:rPr>
@@ -1385,15 +1764,42 @@
           <w:sz w:val="19"/>
           <w:szCs w:val="19"/>
         </w:rPr>
-        <w:t>splitPartition</w:t>
+        <w:t>m_RegularExpressions</w:t>
       </w:r>
       <w:proofErr w:type="spellEnd"/>
       <w:r>
         <w:rPr>
-          <w:lang w:val="en-GB"/>
-        </w:rPr>
-        <w:t xml:space="preserve"> method until no partition can be split. The new partitions are now the new states of the minimised DFA, and their transitions are copied over to </w:t>
-      </w:r>
+          <w:rFonts w:ascii="Cascadia Mono" w:hAnsi="Cascadia Mono" w:cs="Cascadia Mono"/>
+          <w:color w:val="000000"/>
+          <w:sz w:val="19"/>
+          <w:szCs w:val="19"/>
+        </w:rPr>
+        <w:t xml:space="preserve">: </w:t>
+      </w:r>
+      <w:r>
+        <w:rPr>
+          <w:lang w:val="en-GB"/>
+        </w:rPr>
+        <w:t xml:space="preserve">the </w:t>
+      </w:r>
+      <w:r>
+        <w:rPr>
+          <w:lang w:val="en-GB"/>
+        </w:rPr>
+        <w:t>language regular expressions constructed from the rules file</w:t>
+      </w:r>
+    </w:p>
+    <w:p>
+      <w:pPr>
+        <w:pStyle w:val="ListParagraph"/>
+        <w:numPr>
+          <w:ilvl w:val="0"/>
+          <w:numId w:val="4"/>
+        </w:numPr>
+        <w:rPr>
+          <w:lang w:val="en-GB"/>
+        </w:rPr>
+      </w:pPr>
       <w:proofErr w:type="spellStart"/>
       <w:r>
         <w:rPr>
@@ -1402,36 +1808,1166 @@
           <w:sz w:val="19"/>
           <w:szCs w:val="19"/>
         </w:rPr>
+        <w:t>m_Keywords</w:t>
+      </w:r>
+      <w:proofErr w:type="spellEnd"/>
+      <w:r>
+        <w:rPr>
+          <w:rFonts w:ascii="Cascadia Mono" w:hAnsi="Cascadia Mono" w:cs="Cascadia Mono"/>
+          <w:color w:val="000000"/>
+          <w:sz w:val="19"/>
+          <w:szCs w:val="19"/>
+        </w:rPr>
+        <w:t xml:space="preserve">: </w:t>
+      </w:r>
+      <w:r>
+        <w:rPr>
+          <w:lang w:val="en-GB"/>
+        </w:rPr>
+        <w:t xml:space="preserve">the </w:t>
+      </w:r>
+      <w:r>
+        <w:rPr>
+          <w:lang w:val="en-GB"/>
+        </w:rPr>
+        <w:t>language keywords constructed from the rules file</w:t>
+      </w:r>
+    </w:p>
+    <w:p>
+      <w:pPr>
+        <w:pStyle w:val="ListParagraph"/>
+        <w:numPr>
+          <w:ilvl w:val="0"/>
+          <w:numId w:val="4"/>
+        </w:numPr>
+        <w:rPr>
+          <w:lang w:val="en-GB"/>
+        </w:rPr>
+      </w:pPr>
+      <w:proofErr w:type="spellStart"/>
+      <w:r>
+        <w:rPr>
+          <w:rFonts w:ascii="Cascadia Mono" w:hAnsi="Cascadia Mono" w:cs="Cascadia Mono"/>
+          <w:color w:val="000000"/>
+          <w:sz w:val="19"/>
+          <w:szCs w:val="19"/>
+        </w:rPr>
+        <w:t>m_Punctuations</w:t>
+      </w:r>
+      <w:proofErr w:type="spellEnd"/>
+      <w:r>
+        <w:rPr>
+          <w:rFonts w:ascii="Cascadia Mono" w:hAnsi="Cascadia Mono" w:cs="Cascadia Mono"/>
+          <w:color w:val="000000"/>
+          <w:sz w:val="19"/>
+          <w:szCs w:val="19"/>
+        </w:rPr>
+        <w:t xml:space="preserve">: </w:t>
+      </w:r>
+      <w:r>
+        <w:rPr>
+          <w:lang w:val="en-GB"/>
+        </w:rPr>
+        <w:t xml:space="preserve">the </w:t>
+      </w:r>
+      <w:r>
+        <w:rPr>
+          <w:lang w:val="en-GB"/>
+        </w:rPr>
+        <w:t>language punctuations</w:t>
+      </w:r>
+      <w:r>
+        <w:rPr>
+          <w:lang w:val="en-GB"/>
+        </w:rPr>
+        <w:t xml:space="preserve"> constructed from the rules file</w:t>
+      </w:r>
+    </w:p>
+    <w:p>
+      <w:pPr>
+        <w:pStyle w:val="Heading3"/>
+        <w:rPr>
+          <w:lang w:val="en-GB"/>
+        </w:rPr>
+      </w:pPr>
+      <w:r>
+        <w:rPr>
+          <w:lang w:val="en-GB"/>
+        </w:rPr>
+        <w:t>methods</w:t>
+      </w:r>
+    </w:p>
+    <w:p>
+      <w:pPr>
+        <w:pStyle w:val="ListParagraph"/>
+        <w:numPr>
+          <w:ilvl w:val="0"/>
+          <w:numId w:val="9"/>
+        </w:numPr>
+        <w:rPr>
+          <w:rFonts w:ascii="Cascadia Mono" w:hAnsi="Cascadia Mono" w:cs="Cascadia Mono"/>
+          <w:sz w:val="19"/>
+          <w:szCs w:val="19"/>
+          <w:lang w:val="en-GB"/>
+        </w:rPr>
+      </w:pPr>
+      <w:proofErr w:type="spellStart"/>
+      <w:r>
+        <w:rPr>
+          <w:rFonts w:ascii="Cascadia Mono" w:hAnsi="Cascadia Mono" w:cs="Cascadia Mono"/>
+          <w:sz w:val="19"/>
+          <w:szCs w:val="19"/>
+        </w:rPr>
+        <w:t>readRulesFromFile</w:t>
+      </w:r>
+      <w:proofErr w:type="spellEnd"/>
+      <w:r>
+        <w:rPr>
+          <w:rFonts w:ascii="Cascadia Mono" w:hAnsi="Cascadia Mono" w:cs="Cascadia Mono"/>
+          <w:sz w:val="19"/>
+          <w:szCs w:val="19"/>
+          <w:lang w:val="en-GB"/>
+        </w:rPr>
+        <w:t xml:space="preserve">: </w:t>
+      </w:r>
+      <w:r>
+        <w:rPr>
+          <w:rFonts w:cs="Cascadia Mono"/>
+          <w:lang w:val="en-GB"/>
+        </w:rPr>
+        <w:t xml:space="preserve">a method to </w:t>
+      </w:r>
+      <w:r>
+        <w:rPr>
+          <w:rFonts w:cs="Cascadia Mono"/>
+          <w:lang w:val="en-GB"/>
+        </w:rPr>
+        <w:t>read the rules from the file line by line.</w:t>
+      </w:r>
+    </w:p>
+    <w:p>
+      <w:pPr>
+        <w:pStyle w:val="ListParagraph"/>
+        <w:numPr>
+          <w:ilvl w:val="0"/>
+          <w:numId w:val="9"/>
+        </w:numPr>
+        <w:rPr>
+          <w:rFonts w:ascii="Cascadia Mono" w:hAnsi="Cascadia Mono" w:cs="Cascadia Mono"/>
+          <w:sz w:val="19"/>
+          <w:szCs w:val="19"/>
+          <w:lang w:val="en-GB"/>
+        </w:rPr>
+      </w:pPr>
+      <w:proofErr w:type="spellStart"/>
+      <w:r>
+        <w:rPr>
+          <w:rFonts w:ascii="Cascadia Mono" w:hAnsi="Cascadia Mono" w:cs="Cascadia Mono"/>
+          <w:sz w:val="19"/>
+          <w:szCs w:val="19"/>
+        </w:rPr>
+        <w:t>processRegularDefinition</w:t>
+      </w:r>
+      <w:proofErr w:type="spellEnd"/>
+      <w:r>
+        <w:rPr>
+          <w:rFonts w:ascii="Cascadia Mono" w:hAnsi="Cascadia Mono" w:cs="Cascadia Mono"/>
+          <w:sz w:val="19"/>
+          <w:szCs w:val="19"/>
+          <w:lang w:val="en-GB"/>
+        </w:rPr>
+        <w:t xml:space="preserve">: </w:t>
+      </w:r>
+      <w:r>
+        <w:rPr>
+          <w:rFonts w:cs="Cascadia Mono"/>
+          <w:lang w:val="en-GB"/>
+        </w:rPr>
+        <w:t>a method to</w:t>
+      </w:r>
+      <w:r>
+        <w:rPr>
+          <w:rFonts w:cs="Cascadia Mono"/>
+          <w:lang w:val="en-GB"/>
+        </w:rPr>
+        <w:t xml:space="preserve"> process the language regular definitions and add it to the </w:t>
+      </w:r>
+      <w:proofErr w:type="spellStart"/>
+      <w:r>
+        <w:rPr>
+          <w:rFonts w:ascii="Cascadia Mono" w:hAnsi="Cascadia Mono" w:cs="Cascadia Mono"/>
+          <w:color w:val="000000"/>
+          <w:sz w:val="19"/>
+          <w:szCs w:val="19"/>
+        </w:rPr>
+        <w:t>m_RegularDefinitions</w:t>
+      </w:r>
+      <w:proofErr w:type="spellEnd"/>
+      <w:r>
+        <w:rPr>
+          <w:rFonts w:cs="Cascadia Mono"/>
+          <w:lang w:val="en-GB"/>
+        </w:rPr>
+        <w:t xml:space="preserve"> class member.</w:t>
+      </w:r>
+    </w:p>
+    <w:p>
+      <w:pPr>
+        <w:pStyle w:val="ListParagraph"/>
+        <w:numPr>
+          <w:ilvl w:val="0"/>
+          <w:numId w:val="9"/>
+        </w:numPr>
+        <w:rPr>
+          <w:rFonts w:ascii="Cascadia Mono" w:hAnsi="Cascadia Mono" w:cs="Cascadia Mono"/>
+          <w:sz w:val="19"/>
+          <w:szCs w:val="19"/>
+          <w:lang w:val="en-GB"/>
+        </w:rPr>
+      </w:pPr>
+      <w:proofErr w:type="spellStart"/>
+      <w:r>
+        <w:rPr>
+          <w:rFonts w:ascii="Cascadia Mono" w:hAnsi="Cascadia Mono" w:cs="Cascadia Mono"/>
+          <w:sz w:val="19"/>
+          <w:szCs w:val="19"/>
+        </w:rPr>
+        <w:t>processRegularExpression</w:t>
+      </w:r>
+      <w:proofErr w:type="spellEnd"/>
+      <w:r>
+        <w:rPr>
+          <w:rFonts w:ascii="Cascadia Mono" w:hAnsi="Cascadia Mono" w:cs="Cascadia Mono"/>
+          <w:sz w:val="19"/>
+          <w:szCs w:val="19"/>
+          <w:lang w:val="en-GB"/>
+        </w:rPr>
+        <w:t xml:space="preserve">: </w:t>
+      </w:r>
+      <w:r>
+        <w:rPr>
+          <w:rFonts w:cs="Cascadia Mono"/>
+          <w:lang w:val="en-GB"/>
+        </w:rPr>
+        <w:t xml:space="preserve">a method to process the </w:t>
+      </w:r>
+      <w:r>
+        <w:rPr>
+          <w:rFonts w:cs="Cascadia Mono"/>
+          <w:lang w:val="en-GB"/>
+        </w:rPr>
+        <w:t xml:space="preserve">language </w:t>
+      </w:r>
+      <w:r>
+        <w:rPr>
+          <w:rFonts w:cs="Cascadia Mono"/>
+          <w:lang w:val="en-GB"/>
+        </w:rPr>
+        <w:t xml:space="preserve">regular </w:t>
+      </w:r>
+      <w:r>
+        <w:rPr>
+          <w:rFonts w:cs="Cascadia Mono"/>
+          <w:lang w:val="en-GB"/>
+        </w:rPr>
+        <w:t>expressions</w:t>
+      </w:r>
+      <w:r>
+        <w:rPr>
+          <w:rFonts w:cs="Cascadia Mono"/>
+          <w:lang w:val="en-GB"/>
+        </w:rPr>
+        <w:t xml:space="preserve"> and add it to the </w:t>
+      </w:r>
+      <w:proofErr w:type="spellStart"/>
+      <w:r>
+        <w:rPr>
+          <w:rFonts w:ascii="Cascadia Mono" w:hAnsi="Cascadia Mono" w:cs="Cascadia Mono"/>
+          <w:color w:val="000000"/>
+          <w:sz w:val="19"/>
+          <w:szCs w:val="19"/>
+        </w:rPr>
+        <w:t>m_Regular</w:t>
+      </w:r>
+      <w:r>
+        <w:rPr>
+          <w:rFonts w:ascii="Cascadia Mono" w:hAnsi="Cascadia Mono" w:cs="Cascadia Mono"/>
+          <w:color w:val="000000"/>
+          <w:sz w:val="19"/>
+          <w:szCs w:val="19"/>
+        </w:rPr>
+        <w:t>Expressions</w:t>
+      </w:r>
+      <w:proofErr w:type="spellEnd"/>
+      <w:r>
+        <w:rPr>
+          <w:rFonts w:cs="Cascadia Mono"/>
+          <w:lang w:val="en-GB"/>
+        </w:rPr>
+        <w:t xml:space="preserve"> class member.</w:t>
+      </w:r>
+      <w:r>
+        <w:rPr>
+          <w:rFonts w:cs="Cascadia Mono"/>
+          <w:lang w:val="en-GB"/>
+        </w:rPr>
+        <w:t xml:space="preserve"> Also used to determine the tokens precedence by filling out the </w:t>
+      </w:r>
+      <w:proofErr w:type="spellStart"/>
+      <w:r>
+        <w:rPr>
+          <w:rFonts w:ascii="Cascadia Mono" w:hAnsi="Cascadia Mono" w:cs="Cascadia Mono"/>
+          <w:color w:val="000000"/>
+          <w:sz w:val="19"/>
+          <w:szCs w:val="19"/>
+        </w:rPr>
+        <w:t>m_TokensPrecedence</w:t>
+      </w:r>
+      <w:proofErr w:type="spellEnd"/>
+      <w:r>
+        <w:rPr>
+          <w:rFonts w:cs="Cascadia Mono"/>
+          <w:lang w:val="en-GB"/>
+        </w:rPr>
+        <w:t xml:space="preserve"> class member.</w:t>
+      </w:r>
+    </w:p>
+    <w:p>
+      <w:pPr>
+        <w:pStyle w:val="ListParagraph"/>
+        <w:numPr>
+          <w:ilvl w:val="0"/>
+          <w:numId w:val="9"/>
+        </w:numPr>
+        <w:rPr>
+          <w:rFonts w:ascii="Cascadia Mono" w:hAnsi="Cascadia Mono" w:cs="Cascadia Mono"/>
+          <w:sz w:val="19"/>
+          <w:szCs w:val="19"/>
+          <w:lang w:val="en-GB"/>
+        </w:rPr>
+      </w:pPr>
+      <w:proofErr w:type="spellStart"/>
+      <w:r>
+        <w:rPr>
+          <w:rFonts w:ascii="Cascadia Mono" w:hAnsi="Cascadia Mono" w:cs="Cascadia Mono"/>
+          <w:sz w:val="19"/>
+          <w:szCs w:val="19"/>
+        </w:rPr>
+        <w:t>processKeywords</w:t>
+      </w:r>
+      <w:proofErr w:type="spellEnd"/>
+      <w:r>
+        <w:rPr>
+          <w:rFonts w:ascii="Cascadia Mono" w:hAnsi="Cascadia Mono" w:cs="Cascadia Mono"/>
+          <w:sz w:val="19"/>
+          <w:szCs w:val="19"/>
+          <w:lang w:val="en-GB"/>
+        </w:rPr>
+        <w:t xml:space="preserve">: </w:t>
+      </w:r>
+      <w:r>
+        <w:rPr>
+          <w:rFonts w:cs="Cascadia Mono"/>
+          <w:lang w:val="en-GB"/>
+        </w:rPr>
+        <w:t xml:space="preserve">a method to process the </w:t>
+      </w:r>
+      <w:r>
+        <w:rPr>
+          <w:rFonts w:cs="Cascadia Mono"/>
+          <w:lang w:val="en-GB"/>
+        </w:rPr>
+        <w:t>language keywords</w:t>
+      </w:r>
+      <w:r>
+        <w:rPr>
+          <w:rFonts w:cs="Cascadia Mono"/>
+          <w:lang w:val="en-GB"/>
+        </w:rPr>
+        <w:t xml:space="preserve"> and add it to the </w:t>
+      </w:r>
+      <w:proofErr w:type="spellStart"/>
+      <w:r>
+        <w:rPr>
+          <w:rFonts w:ascii="Cascadia Mono" w:hAnsi="Cascadia Mono" w:cs="Cascadia Mono"/>
+          <w:color w:val="000000"/>
+          <w:sz w:val="19"/>
+          <w:szCs w:val="19"/>
+        </w:rPr>
+        <w:t>m_Keywords</w:t>
+      </w:r>
+      <w:proofErr w:type="spellEnd"/>
+      <w:r>
+        <w:rPr>
+          <w:rFonts w:cs="Cascadia Mono"/>
+          <w:lang w:val="en-GB"/>
+        </w:rPr>
+        <w:t xml:space="preserve"> class member.</w:t>
+      </w:r>
+    </w:p>
+    <w:p>
+      <w:pPr>
+        <w:pStyle w:val="ListParagraph"/>
+        <w:numPr>
+          <w:ilvl w:val="0"/>
+          <w:numId w:val="9"/>
+        </w:numPr>
+        <w:rPr>
+          <w:rFonts w:ascii="Cascadia Mono" w:hAnsi="Cascadia Mono" w:cs="Cascadia Mono"/>
+          <w:sz w:val="19"/>
+          <w:szCs w:val="19"/>
+          <w:lang w:val="en-GB"/>
+        </w:rPr>
+      </w:pPr>
+      <w:proofErr w:type="spellStart"/>
+      <w:r>
+        <w:rPr>
+          <w:rFonts w:ascii="Cascadia Mono" w:hAnsi="Cascadia Mono" w:cs="Cascadia Mono"/>
+          <w:sz w:val="19"/>
+          <w:szCs w:val="19"/>
+        </w:rPr>
+        <w:t>processPunctuations</w:t>
+      </w:r>
+      <w:proofErr w:type="spellEnd"/>
+      <w:r>
+        <w:rPr>
+          <w:rFonts w:ascii="Cascadia Mono" w:hAnsi="Cascadia Mono" w:cs="Cascadia Mono"/>
+          <w:sz w:val="19"/>
+          <w:szCs w:val="19"/>
+          <w:lang w:val="en-GB"/>
+        </w:rPr>
+        <w:t xml:space="preserve">: </w:t>
+      </w:r>
+      <w:r>
+        <w:rPr>
+          <w:rFonts w:cs="Cascadia Mono"/>
+          <w:lang w:val="en-GB"/>
+        </w:rPr>
+        <w:t xml:space="preserve">a method to process the language </w:t>
+      </w:r>
+      <w:r>
+        <w:rPr>
+          <w:rFonts w:cs="Cascadia Mono"/>
+          <w:lang w:val="en-GB"/>
+        </w:rPr>
+        <w:t>punctuations</w:t>
+      </w:r>
+      <w:r>
+        <w:rPr>
+          <w:rFonts w:cs="Cascadia Mono"/>
+          <w:lang w:val="en-GB"/>
+        </w:rPr>
+        <w:t xml:space="preserve"> and add it to the </w:t>
+      </w:r>
+      <w:proofErr w:type="spellStart"/>
+      <w:r>
+        <w:rPr>
+          <w:rFonts w:ascii="Cascadia Mono" w:hAnsi="Cascadia Mono" w:cs="Cascadia Mono"/>
+          <w:color w:val="000000"/>
+          <w:sz w:val="19"/>
+          <w:szCs w:val="19"/>
+        </w:rPr>
+        <w:t>m_Punctuations</w:t>
+      </w:r>
+      <w:proofErr w:type="spellEnd"/>
+      <w:r>
+        <w:rPr>
+          <w:rFonts w:cs="Cascadia Mono"/>
+          <w:lang w:val="en-GB"/>
+        </w:rPr>
+        <w:t xml:space="preserve"> class member.</w:t>
+      </w:r>
+    </w:p>
+    <w:p>
+      <w:pPr>
+        <w:pStyle w:val="ListParagraph"/>
+        <w:numPr>
+          <w:ilvl w:val="0"/>
+          <w:numId w:val="9"/>
+        </w:numPr>
+        <w:rPr>
+          <w:rFonts w:ascii="Cascadia Mono" w:hAnsi="Cascadia Mono" w:cs="Cascadia Mono"/>
+          <w:sz w:val="19"/>
+          <w:szCs w:val="19"/>
+          <w:lang w:val="en-GB"/>
+        </w:rPr>
+      </w:pPr>
+      <w:proofErr w:type="spellStart"/>
+      <w:r>
+        <w:rPr>
+          <w:rFonts w:ascii="Cascadia Mono" w:hAnsi="Cascadia Mono" w:cs="Cascadia Mono"/>
+          <w:sz w:val="19"/>
+          <w:szCs w:val="19"/>
+        </w:rPr>
+        <w:t>combineNFAs</w:t>
+      </w:r>
+      <w:proofErr w:type="spellEnd"/>
+      <w:r>
+        <w:rPr>
+          <w:rFonts w:ascii="Cascadia Mono" w:hAnsi="Cascadia Mono" w:cs="Cascadia Mono"/>
+          <w:sz w:val="19"/>
+          <w:szCs w:val="19"/>
+          <w:lang w:val="en-GB"/>
+        </w:rPr>
+        <w:t xml:space="preserve">: </w:t>
+      </w:r>
+      <w:r>
+        <w:rPr>
+          <w:rFonts w:cs="Cascadia Mono"/>
+          <w:lang w:val="en-GB"/>
+        </w:rPr>
+        <w:t>a method t</w:t>
+      </w:r>
+      <w:r>
+        <w:rPr>
+          <w:rFonts w:cs="Cascadia Mono"/>
+          <w:lang w:val="en-GB"/>
+        </w:rPr>
+        <w:t>hat takes a list of NFAs and combine them in a single NFA.</w:t>
+      </w:r>
+    </w:p>
+    <w:p>
+      <w:pPr>
+        <w:pStyle w:val="ListParagraph"/>
+        <w:numPr>
+          <w:ilvl w:val="0"/>
+          <w:numId w:val="9"/>
+        </w:numPr>
+        <w:rPr>
+          <w:rFonts w:ascii="Cascadia Mono" w:hAnsi="Cascadia Mono" w:cs="Cascadia Mono"/>
+          <w:sz w:val="19"/>
+          <w:szCs w:val="19"/>
+          <w:lang w:val="en-GB"/>
+        </w:rPr>
+      </w:pPr>
+      <w:proofErr w:type="spellStart"/>
+      <w:r>
+        <w:rPr>
+          <w:rFonts w:ascii="Cascadia Mono" w:hAnsi="Cascadia Mono" w:cs="Cascadia Mono"/>
+          <w:sz w:val="19"/>
+          <w:szCs w:val="19"/>
+        </w:rPr>
+        <w:t>convertDefToNFA</w:t>
+      </w:r>
+      <w:proofErr w:type="spellEnd"/>
+      <w:r>
+        <w:rPr>
+          <w:rFonts w:ascii="Cascadia Mono" w:hAnsi="Cascadia Mono" w:cs="Cascadia Mono"/>
+          <w:sz w:val="19"/>
+          <w:szCs w:val="19"/>
+          <w:lang w:val="en-GB"/>
+        </w:rPr>
+        <w:t xml:space="preserve">: </w:t>
+      </w:r>
+      <w:r>
+        <w:rPr>
+          <w:rFonts w:cs="Cascadia Mono"/>
+          <w:lang w:val="en-GB"/>
+        </w:rPr>
+        <w:t xml:space="preserve">a method </w:t>
+      </w:r>
+      <w:r>
+        <w:rPr>
+          <w:rFonts w:cs="Cascadia Mono"/>
+          <w:lang w:val="en-GB"/>
+        </w:rPr>
+        <w:t>to convert a regular definition to its corresponding NFA.</w:t>
+      </w:r>
+    </w:p>
+    <w:p>
+      <w:pPr>
+        <w:pStyle w:val="ListParagraph"/>
+        <w:numPr>
+          <w:ilvl w:val="0"/>
+          <w:numId w:val="9"/>
+        </w:numPr>
+        <w:rPr>
+          <w:rFonts w:ascii="Cascadia Mono" w:hAnsi="Cascadia Mono" w:cs="Cascadia Mono"/>
+          <w:sz w:val="19"/>
+          <w:szCs w:val="19"/>
+          <w:lang w:val="en-GB"/>
+        </w:rPr>
+      </w:pPr>
+      <w:proofErr w:type="spellStart"/>
+      <w:r>
+        <w:rPr>
+          <w:rFonts w:ascii="Cascadia Mono" w:hAnsi="Cascadia Mono" w:cs="Cascadia Mono"/>
+          <w:sz w:val="19"/>
+          <w:szCs w:val="19"/>
+        </w:rPr>
+        <w:t>convertRegexToNFA</w:t>
+      </w:r>
+      <w:proofErr w:type="spellEnd"/>
+      <w:r>
+        <w:rPr>
+          <w:rFonts w:ascii="Cascadia Mono" w:hAnsi="Cascadia Mono" w:cs="Cascadia Mono"/>
+          <w:sz w:val="19"/>
+          <w:szCs w:val="19"/>
+          <w:lang w:val="en-GB"/>
+        </w:rPr>
+        <w:t xml:space="preserve">: </w:t>
+      </w:r>
+      <w:r>
+        <w:rPr>
+          <w:rFonts w:cs="Cascadia Mono"/>
+          <w:lang w:val="en-GB"/>
+        </w:rPr>
+        <w:t xml:space="preserve">a method to </w:t>
+      </w:r>
+      <w:r>
+        <w:rPr>
+          <w:rFonts w:cs="Cascadia Mono"/>
+          <w:lang w:val="en-GB"/>
+        </w:rPr>
+        <w:t>convert a regular expression to its corresponding NFA.</w:t>
+      </w:r>
+    </w:p>
+    <w:p>
+      <w:pPr>
+        <w:pStyle w:val="ListParagraph"/>
+        <w:numPr>
+          <w:ilvl w:val="0"/>
+          <w:numId w:val="9"/>
+        </w:numPr>
+        <w:rPr>
+          <w:rFonts w:ascii="Cascadia Mono" w:hAnsi="Cascadia Mono" w:cs="Cascadia Mono"/>
+          <w:sz w:val="19"/>
+          <w:szCs w:val="19"/>
+          <w:lang w:val="en-GB"/>
+        </w:rPr>
+      </w:pPr>
+      <w:proofErr w:type="spellStart"/>
+      <w:r>
+        <w:rPr>
+          <w:rFonts w:ascii="Cascadia Mono" w:hAnsi="Cascadia Mono" w:cs="Cascadia Mono"/>
+          <w:sz w:val="19"/>
+          <w:szCs w:val="19"/>
+        </w:rPr>
+        <w:t>convertSymbolToNFA</w:t>
+      </w:r>
+      <w:proofErr w:type="spellEnd"/>
+      <w:r>
+        <w:rPr>
+          <w:rFonts w:ascii="Cascadia Mono" w:hAnsi="Cascadia Mono" w:cs="Cascadia Mono"/>
+          <w:sz w:val="19"/>
+          <w:szCs w:val="19"/>
+          <w:lang w:val="en-GB"/>
+        </w:rPr>
+        <w:t xml:space="preserve">: </w:t>
+      </w:r>
+      <w:r>
+        <w:rPr>
+          <w:rFonts w:cs="Cascadia Mono"/>
+          <w:lang w:val="en-GB"/>
+        </w:rPr>
+        <w:t xml:space="preserve">a method to </w:t>
+      </w:r>
+      <w:r>
+        <w:rPr>
+          <w:rFonts w:cs="Cascadia Mono"/>
+          <w:lang w:val="en-GB"/>
+        </w:rPr>
+        <w:t>convert a terminal symbol to its corresponding NFA. A terminal symbol is neither a definition like letter or digit, nor an operation like union or concatenation.</w:t>
+      </w:r>
+    </w:p>
+    <w:p>
+      <w:pPr>
+        <w:pStyle w:val="ListParagraph"/>
+        <w:numPr>
+          <w:ilvl w:val="0"/>
+          <w:numId w:val="9"/>
+        </w:numPr>
+        <w:rPr>
+          <w:rFonts w:ascii="Cascadia Mono" w:hAnsi="Cascadia Mono" w:cs="Cascadia Mono"/>
+          <w:sz w:val="19"/>
+          <w:szCs w:val="19"/>
+          <w:lang w:val="en-GB"/>
+        </w:rPr>
+      </w:pPr>
+      <w:proofErr w:type="spellStart"/>
+      <w:r>
+        <w:rPr>
+          <w:rFonts w:ascii="Cascadia Mono" w:hAnsi="Cascadia Mono" w:cs="Cascadia Mono"/>
+          <w:sz w:val="19"/>
+          <w:szCs w:val="19"/>
+        </w:rPr>
+        <w:t>generateDFA</w:t>
+      </w:r>
+      <w:proofErr w:type="spellEnd"/>
+      <w:r>
+        <w:rPr>
+          <w:rFonts w:ascii="Cascadia Mono" w:hAnsi="Cascadia Mono" w:cs="Cascadia Mono"/>
+          <w:sz w:val="19"/>
+          <w:szCs w:val="19"/>
+          <w:lang w:val="en-GB"/>
+        </w:rPr>
+        <w:t xml:space="preserve">: </w:t>
+      </w:r>
+      <w:r>
+        <w:rPr>
+          <w:rFonts w:cs="Cascadia Mono"/>
+          <w:lang w:val="en-GB"/>
+        </w:rPr>
+        <w:t>a method to</w:t>
+      </w:r>
+      <w:r>
+        <w:rPr>
+          <w:rFonts w:cs="Cascadia Mono"/>
+          <w:lang w:val="en-GB"/>
+        </w:rPr>
+        <w:t xml:space="preserve"> generate the DFA which represents the language rules.</w:t>
+      </w:r>
+    </w:p>
+    <w:p>
+      <w:pPr>
+        <w:rPr>
+          <w:rFonts w:ascii="Cascadia Mono" w:hAnsi="Cascadia Mono" w:cs="Cascadia Mono"/>
+          <w:sz w:val="19"/>
+          <w:szCs w:val="19"/>
+          <w:lang w:val="en-GB"/>
+        </w:rPr>
+      </w:pPr>
+    </w:p>
+    <w:p>
+      <w:pPr>
+        <w:pStyle w:val="Heading2"/>
+        <w:rPr>
+          <w:lang w:val="en-GB"/>
+        </w:rPr>
+      </w:pPr>
+      <w:r>
+        <w:rPr>
+          <w:lang w:val="en-GB"/>
+        </w:rPr>
+        <w:t>lexical analyzer class</w:t>
+      </w:r>
+    </w:p>
+    <w:p>
+      <w:pPr>
+        <w:pStyle w:val="Heading3"/>
+        <w:rPr>
+          <w:lang w:val="en-GB"/>
+        </w:rPr>
+      </w:pPr>
+      <w:r>
+        <w:rPr>
+          <w:lang w:val="en-GB"/>
+        </w:rPr>
+        <w:t>members</w:t>
+      </w:r>
+    </w:p>
+    <w:p>
+      <w:pPr>
+        <w:pStyle w:val="ListParagraph"/>
+        <w:numPr>
+          <w:ilvl w:val="0"/>
+          <w:numId w:val="4"/>
+        </w:numPr>
+        <w:rPr>
+          <w:lang w:val="en-GB"/>
+        </w:rPr>
+      </w:pPr>
+      <w:proofErr w:type="spellStart"/>
+      <w:r>
+        <w:rPr>
+          <w:rFonts w:ascii="Cascadia Mono" w:hAnsi="Cascadia Mono" w:cs="Cascadia Mono"/>
+          <w:color w:val="000000"/>
+          <w:sz w:val="19"/>
+          <w:szCs w:val="19"/>
+        </w:rPr>
+        <w:t>m_CurrentPosition</w:t>
+      </w:r>
+      <w:proofErr w:type="spellEnd"/>
+      <w:r>
+        <w:rPr>
+          <w:rFonts w:ascii="Cascadia Mono" w:hAnsi="Cascadia Mono" w:cs="Cascadia Mono"/>
+          <w:color w:val="000000"/>
+          <w:sz w:val="19"/>
+          <w:szCs w:val="19"/>
+        </w:rPr>
+        <w:t xml:space="preserve">: </w:t>
+      </w:r>
+      <w:r>
+        <w:rPr>
+          <w:lang w:val="en-GB"/>
+        </w:rPr>
+        <w:t xml:space="preserve">the </w:t>
+      </w:r>
+      <w:r>
+        <w:rPr>
+          <w:lang w:val="en-GB"/>
+        </w:rPr>
+        <w:t>start position of the nex</w:t>
+      </w:r>
+      <w:r>
+        <w:rPr>
+          <w:lang w:val="en-GB"/>
+        </w:rPr>
+        <w:t>t token processing</w:t>
+      </w:r>
+    </w:p>
+    <w:p>
+      <w:pPr>
+        <w:pStyle w:val="ListParagraph"/>
+        <w:numPr>
+          <w:ilvl w:val="0"/>
+          <w:numId w:val="4"/>
+        </w:numPr>
+        <w:rPr>
+          <w:lang w:val="en-GB"/>
+        </w:rPr>
+      </w:pPr>
+      <w:proofErr w:type="spellStart"/>
+      <w:r>
+        <w:rPr>
+          <w:rFonts w:ascii="Cascadia Mono" w:hAnsi="Cascadia Mono" w:cs="Cascadia Mono"/>
+          <w:color w:val="000000"/>
+          <w:sz w:val="19"/>
+          <w:szCs w:val="19"/>
+        </w:rPr>
+        <w:t>m_InputText</w:t>
+      </w:r>
+      <w:proofErr w:type="spellEnd"/>
+      <w:r>
+        <w:rPr>
+          <w:rFonts w:ascii="Cascadia Mono" w:hAnsi="Cascadia Mono" w:cs="Cascadia Mono"/>
+          <w:color w:val="000000"/>
+          <w:sz w:val="19"/>
+          <w:szCs w:val="19"/>
+        </w:rPr>
+        <w:t xml:space="preserve">: </w:t>
+      </w:r>
+      <w:r>
+        <w:rPr>
+          <w:lang w:val="en-GB"/>
+        </w:rPr>
+        <w:t xml:space="preserve">the </w:t>
+      </w:r>
+      <w:r>
+        <w:rPr>
+          <w:lang w:val="en-GB"/>
+        </w:rPr>
+        <w:t xml:space="preserve">program </w:t>
+      </w:r>
+      <w:r>
+        <w:rPr>
+          <w:lang w:val="en-GB"/>
+        </w:rPr>
+        <w:t>to be compiled</w:t>
+      </w:r>
+    </w:p>
+    <w:p>
+      <w:pPr>
+        <w:pStyle w:val="ListParagraph"/>
+        <w:numPr>
+          <w:ilvl w:val="0"/>
+          <w:numId w:val="4"/>
+        </w:numPr>
+        <w:rPr>
+          <w:lang w:val="en-GB"/>
+        </w:rPr>
+      </w:pPr>
+      <w:proofErr w:type="spellStart"/>
+      <w:r>
+        <w:rPr>
+          <w:rFonts w:ascii="Cascadia Mono" w:hAnsi="Cascadia Mono" w:cs="Cascadia Mono"/>
+          <w:color w:val="000000"/>
+          <w:sz w:val="19"/>
+          <w:szCs w:val="19"/>
+        </w:rPr>
+        <w:t>m_StartClosure</w:t>
+      </w:r>
+      <w:proofErr w:type="spellEnd"/>
+      <w:r>
+        <w:rPr>
+          <w:rFonts w:ascii="Cascadia Mono" w:hAnsi="Cascadia Mono" w:cs="Cascadia Mono"/>
+          <w:color w:val="000000"/>
+          <w:sz w:val="19"/>
+          <w:szCs w:val="19"/>
+        </w:rPr>
+        <w:t xml:space="preserve">: </w:t>
+      </w:r>
+      <w:r>
+        <w:rPr>
+          <w:lang w:val="en-GB"/>
+        </w:rPr>
+        <w:t xml:space="preserve">the </w:t>
+      </w:r>
+      <w:r>
+        <w:rPr>
+          <w:lang w:val="en-GB"/>
+        </w:rPr>
+        <w:t>start state of the</w:t>
+      </w:r>
+      <w:r>
+        <w:rPr>
+          <w:lang w:val="en-GB"/>
+        </w:rPr>
+        <w:t xml:space="preserve"> DFA</w:t>
+      </w:r>
+    </w:p>
+    <w:p>
+      <w:pPr>
+        <w:pStyle w:val="ListParagraph"/>
+        <w:numPr>
+          <w:ilvl w:val="0"/>
+          <w:numId w:val="4"/>
+        </w:numPr>
+        <w:rPr>
+          <w:lang w:val="en-GB"/>
+        </w:rPr>
+      </w:pPr>
+      <w:proofErr w:type="spellStart"/>
+      <w:r>
+        <w:rPr>
+          <w:rFonts w:ascii="Cascadia Mono" w:hAnsi="Cascadia Mono" w:cs="Cascadia Mono"/>
+          <w:color w:val="000000"/>
+          <w:sz w:val="19"/>
+          <w:szCs w:val="19"/>
+        </w:rPr>
+        <w:t>m_TerminalClosures</w:t>
+      </w:r>
+      <w:proofErr w:type="spellEnd"/>
+      <w:r>
+        <w:rPr>
+          <w:rFonts w:ascii="Cascadia Mono" w:hAnsi="Cascadia Mono" w:cs="Cascadia Mono"/>
+          <w:color w:val="000000"/>
+          <w:sz w:val="19"/>
+          <w:szCs w:val="19"/>
+        </w:rPr>
+        <w:t xml:space="preserve">: </w:t>
+      </w:r>
+      <w:r>
+        <w:rPr>
+          <w:lang w:val="en-GB"/>
+        </w:rPr>
+        <w:t xml:space="preserve">the </w:t>
+      </w:r>
+      <w:r>
+        <w:rPr>
+          <w:lang w:val="en-GB"/>
+        </w:rPr>
+        <w:t>terminal states of the DFA</w:t>
+      </w:r>
+    </w:p>
+    <w:p>
+      <w:pPr>
+        <w:pStyle w:val="ListParagraph"/>
+        <w:numPr>
+          <w:ilvl w:val="0"/>
+          <w:numId w:val="4"/>
+        </w:numPr>
+        <w:rPr>
+          <w:lang w:val="en-GB"/>
+        </w:rPr>
+      </w:pPr>
+      <w:proofErr w:type="spellStart"/>
+      <w:r>
+        <w:rPr>
+          <w:rFonts w:ascii="Cascadia Mono" w:hAnsi="Cascadia Mono" w:cs="Cascadia Mono"/>
+          <w:color w:val="000000"/>
+          <w:sz w:val="19"/>
+          <w:szCs w:val="19"/>
+        </w:rPr>
         <w:t>m_Table</w:t>
       </w:r>
       <w:proofErr w:type="spellEnd"/>
       <w:r>
         <w:rPr>
-          <w:lang w:val="en-GB"/>
-        </w:rPr>
-        <w:t>.</w:t>
-      </w:r>
-    </w:p>
-    <w:p>
-      <w:pPr>
-        <w:rPr>
-          <w:lang w:val="en-GB"/>
-        </w:rPr>
-      </w:pPr>
-    </w:p>
-    <w:p>
-      <w:pPr>
-        <w:pStyle w:val="Heading2"/>
-        <w:rPr>
-          <w:lang w:val="en-GB"/>
-        </w:rPr>
-      </w:pPr>
-      <w:r>
-        <w:rPr>
-          <w:lang w:val="en-GB"/>
-        </w:rPr>
-        <w:lastRenderedPageBreak/>
-        <w:t>regex handler</w:t>
+          <w:rFonts w:ascii="Cascadia Mono" w:hAnsi="Cascadia Mono" w:cs="Cascadia Mono"/>
+          <w:color w:val="000000"/>
+          <w:sz w:val="19"/>
+          <w:szCs w:val="19"/>
+        </w:rPr>
+        <w:t xml:space="preserve">: </w:t>
+      </w:r>
+      <w:r>
+        <w:rPr>
+          <w:lang w:val="en-GB"/>
+        </w:rPr>
+        <w:t xml:space="preserve">the </w:t>
+      </w:r>
+      <w:r>
+        <w:rPr>
+          <w:lang w:val="en-GB"/>
+        </w:rPr>
+        <w:t>transition table of the DFA</w:t>
+      </w:r>
+    </w:p>
+    <w:p>
+      <w:pPr>
+        <w:pStyle w:val="ListParagraph"/>
+        <w:numPr>
+          <w:ilvl w:val="0"/>
+          <w:numId w:val="4"/>
+        </w:numPr>
+        <w:rPr>
+          <w:lang w:val="en-GB"/>
+        </w:rPr>
+      </w:pPr>
+      <w:proofErr w:type="spellStart"/>
+      <w:r>
+        <w:rPr>
+          <w:rFonts w:ascii="Cascadia Mono" w:hAnsi="Cascadia Mono" w:cs="Cascadia Mono"/>
+          <w:color w:val="000000"/>
+          <w:sz w:val="19"/>
+          <w:szCs w:val="19"/>
+        </w:rPr>
+        <w:t>m_TokensPrecedence</w:t>
+      </w:r>
+      <w:proofErr w:type="spellEnd"/>
+      <w:r>
+        <w:rPr>
+          <w:rFonts w:ascii="Cascadia Mono" w:hAnsi="Cascadia Mono" w:cs="Cascadia Mono"/>
+          <w:color w:val="000000"/>
+          <w:sz w:val="19"/>
+          <w:szCs w:val="19"/>
+        </w:rPr>
+        <w:t xml:space="preserve">: </w:t>
+      </w:r>
+      <w:r>
+        <w:rPr>
+          <w:lang w:val="en-GB"/>
+        </w:rPr>
+        <w:t xml:space="preserve">the tokens precedence based on </w:t>
+      </w:r>
+      <w:r>
+        <w:rPr>
+          <w:lang w:val="en-GB"/>
+        </w:rPr>
+        <w:t xml:space="preserve">the order of </w:t>
+      </w:r>
+      <w:r>
+        <w:rPr>
+          <w:lang w:val="en-GB"/>
+        </w:rPr>
+        <w:t>their definitions</w:t>
+      </w:r>
+    </w:p>
+    <w:p>
+      <w:pPr>
+        <w:pStyle w:val="ListParagraph"/>
+        <w:numPr>
+          <w:ilvl w:val="0"/>
+          <w:numId w:val="4"/>
+        </w:numPr>
+        <w:rPr>
+          <w:lang w:val="en-GB"/>
+        </w:rPr>
+      </w:pPr>
+      <w:proofErr w:type="spellStart"/>
+      <w:r>
+        <w:rPr>
+          <w:rFonts w:ascii="Cascadia Mono" w:hAnsi="Cascadia Mono" w:cs="Cascadia Mono"/>
+          <w:color w:val="000000"/>
+          <w:sz w:val="19"/>
+          <w:szCs w:val="19"/>
+        </w:rPr>
+        <w:t>m_RegexEpsilonClosures</w:t>
+      </w:r>
+      <w:proofErr w:type="spellEnd"/>
+      <w:r>
+        <w:rPr>
+          <w:rFonts w:ascii="Cascadia Mono" w:hAnsi="Cascadia Mono" w:cs="Cascadia Mono"/>
+          <w:color w:val="000000"/>
+          <w:sz w:val="19"/>
+          <w:szCs w:val="19"/>
+        </w:rPr>
+        <w:t xml:space="preserve">: </w:t>
+      </w:r>
+      <w:r>
+        <w:rPr>
+          <w:lang w:val="en-GB"/>
+        </w:rPr>
+        <w:t>the terminal states for every regex on the constructed DFA</w:t>
+      </w:r>
+    </w:p>
+    <w:p>
+      <w:pPr>
+        <w:pStyle w:val="ListParagraph"/>
+        <w:numPr>
+          <w:ilvl w:val="0"/>
+          <w:numId w:val="4"/>
+        </w:numPr>
+        <w:rPr>
+          <w:lang w:val="en-GB"/>
+        </w:rPr>
+      </w:pPr>
+      <w:proofErr w:type="spellStart"/>
+      <w:r>
+        <w:rPr>
+          <w:rFonts w:ascii="Cascadia Mono" w:hAnsi="Cascadia Mono" w:cs="Cascadia Mono"/>
+          <w:color w:val="000000"/>
+          <w:sz w:val="19"/>
+          <w:szCs w:val="19"/>
+        </w:rPr>
+        <w:t>m_Keywords</w:t>
+      </w:r>
+      <w:proofErr w:type="spellEnd"/>
+      <w:r>
+        <w:rPr>
+          <w:rFonts w:ascii="Cascadia Mono" w:hAnsi="Cascadia Mono" w:cs="Cascadia Mono"/>
+          <w:color w:val="000000"/>
+          <w:sz w:val="19"/>
+          <w:szCs w:val="19"/>
+        </w:rPr>
+        <w:t xml:space="preserve">: </w:t>
+      </w:r>
+      <w:r>
+        <w:rPr>
+          <w:lang w:val="en-GB"/>
+        </w:rPr>
+        <w:t xml:space="preserve">the </w:t>
+      </w:r>
+      <w:r>
+        <w:rPr>
+          <w:lang w:val="en-GB"/>
+        </w:rPr>
+        <w:t>language keywords constructed from the rules file</w:t>
+      </w:r>
+    </w:p>
+    <w:p>
+      <w:pPr>
+        <w:pStyle w:val="ListParagraph"/>
+        <w:numPr>
+          <w:ilvl w:val="0"/>
+          <w:numId w:val="4"/>
+        </w:numPr>
+        <w:rPr>
+          <w:lang w:val="en-GB"/>
+        </w:rPr>
+      </w:pPr>
+      <w:proofErr w:type="spellStart"/>
+      <w:r>
+        <w:rPr>
+          <w:rFonts w:ascii="Cascadia Mono" w:hAnsi="Cascadia Mono" w:cs="Cascadia Mono"/>
+          <w:color w:val="000000"/>
+          <w:sz w:val="19"/>
+          <w:szCs w:val="19"/>
+        </w:rPr>
+        <w:t>m_Punctuations</w:t>
+      </w:r>
+      <w:proofErr w:type="spellEnd"/>
+      <w:r>
+        <w:rPr>
+          <w:rFonts w:ascii="Cascadia Mono" w:hAnsi="Cascadia Mono" w:cs="Cascadia Mono"/>
+          <w:color w:val="000000"/>
+          <w:sz w:val="19"/>
+          <w:szCs w:val="19"/>
+        </w:rPr>
+        <w:t xml:space="preserve">: </w:t>
+      </w:r>
+      <w:r>
+        <w:rPr>
+          <w:lang w:val="en-GB"/>
+        </w:rPr>
+        <w:t xml:space="preserve">the </w:t>
+      </w:r>
+      <w:r>
+        <w:rPr>
+          <w:lang w:val="en-GB"/>
+        </w:rPr>
+        <w:t>language punctuations constructed from the rules file</w:t>
       </w:r>
     </w:p>
     <w:p>
@@ -1450,129 +2986,99 @@
     </w:p>
     <w:p>
       <w:pPr>
-        <w:rPr>
-          <w:lang w:val="en-GB"/>
-        </w:rPr>
-      </w:pPr>
-    </w:p>
-    <w:p>
-      <w:pPr>
-        <w:pStyle w:val="Heading2"/>
-        <w:rPr>
-          <w:lang w:val="en-GB"/>
-        </w:rPr>
-      </w:pPr>
-      <w:r>
-        <w:rPr>
-          <w:lang w:val="en-GB"/>
-        </w:rPr>
-        <w:t>lexical analyzer generator class</w:t>
-      </w:r>
-    </w:p>
-    <w:p>
-      <w:pPr>
-        <w:pStyle w:val="Heading3"/>
-        <w:rPr>
-          <w:lang w:val="en-GB"/>
-        </w:rPr>
-      </w:pPr>
-      <w:r>
-        <w:rPr>
-          <w:lang w:val="en-GB"/>
-        </w:rPr>
-        <w:t>members</w:t>
-      </w:r>
-    </w:p>
-    <w:p>
-      <w:pPr>
-        <w:rPr>
-          <w:lang w:val="en-GB"/>
-        </w:rPr>
-      </w:pPr>
-    </w:p>
-    <w:p>
-      <w:pPr>
-        <w:pStyle w:val="Heading3"/>
-        <w:rPr>
-          <w:lang w:val="en-GB"/>
-        </w:rPr>
-      </w:pPr>
-      <w:r>
-        <w:rPr>
-          <w:lang w:val="en-GB"/>
-        </w:rPr>
-        <w:t>methods</w:t>
-      </w:r>
-    </w:p>
-    <w:p>
-      <w:pPr>
-        <w:rPr>
-          <w:lang w:val="en-GB"/>
-        </w:rPr>
-      </w:pPr>
-    </w:p>
-    <w:p>
-      <w:pPr>
-        <w:pStyle w:val="Heading2"/>
-        <w:rPr>
-          <w:lang w:val="en-GB"/>
-        </w:rPr>
-      </w:pPr>
-      <w:r>
-        <w:rPr>
-          <w:lang w:val="en-GB"/>
-        </w:rPr>
-        <w:t>lexical analyzer class</w:t>
-      </w:r>
-    </w:p>
-    <w:p>
-      <w:pPr>
-        <w:pStyle w:val="Heading3"/>
-        <w:rPr>
-          <w:lang w:val="en-GB"/>
-        </w:rPr>
-      </w:pPr>
-      <w:r>
-        <w:rPr>
-          <w:lang w:val="en-GB"/>
-        </w:rPr>
-        <w:t>members</w:t>
-      </w:r>
-    </w:p>
-    <w:p>
-      <w:pPr>
-        <w:rPr>
-          <w:lang w:val="en-GB"/>
-        </w:rPr>
-      </w:pPr>
-    </w:p>
-    <w:p>
-      <w:pPr>
-        <w:pStyle w:val="Heading3"/>
-        <w:rPr>
-          <w:lang w:val="en-GB"/>
-        </w:rPr>
-      </w:pPr>
-      <w:r>
-        <w:rPr>
-          <w:lang w:val="en-GB"/>
-        </w:rPr>
-        <w:t>methods</w:t>
-      </w:r>
-    </w:p>
-    <w:p>
-      <w:pPr>
-        <w:rPr>
-          <w:lang w:val="en-GB"/>
-        </w:rPr>
-      </w:pPr>
-    </w:p>
-    <w:p>
-      <w:pPr>
-        <w:rPr>
-          <w:lang w:val="en-GB"/>
-        </w:rPr>
-      </w:pPr>
+        <w:pStyle w:val="ListParagraph"/>
+        <w:numPr>
+          <w:ilvl w:val="0"/>
+          <w:numId w:val="9"/>
+        </w:numPr>
+        <w:rPr>
+          <w:rFonts w:ascii="Cascadia Mono" w:hAnsi="Cascadia Mono" w:cs="Cascadia Mono"/>
+          <w:sz w:val="19"/>
+          <w:szCs w:val="19"/>
+          <w:lang w:val="en-GB"/>
+        </w:rPr>
+      </w:pPr>
+      <w:proofErr w:type="spellStart"/>
+      <w:r>
+        <w:rPr>
+          <w:rFonts w:ascii="Cascadia Mono" w:hAnsi="Cascadia Mono" w:cs="Cascadia Mono"/>
+          <w:sz w:val="19"/>
+          <w:szCs w:val="19"/>
+        </w:rPr>
+        <w:t>skipWhitespaces</w:t>
+      </w:r>
+      <w:proofErr w:type="spellEnd"/>
+      <w:r>
+        <w:rPr>
+          <w:rFonts w:ascii="Cascadia Mono" w:hAnsi="Cascadia Mono" w:cs="Cascadia Mono"/>
+          <w:sz w:val="19"/>
+          <w:szCs w:val="19"/>
+          <w:lang w:val="en-GB"/>
+        </w:rPr>
+        <w:t xml:space="preserve">: </w:t>
+      </w:r>
+      <w:r>
+        <w:rPr>
+          <w:rFonts w:cs="Cascadia Mono"/>
+          <w:lang w:val="en-GB"/>
+        </w:rPr>
+        <w:t xml:space="preserve">a method to </w:t>
+      </w:r>
+      <w:r>
+        <w:rPr>
+          <w:rFonts w:cs="Cascadia Mono"/>
+          <w:lang w:val="en-GB"/>
+        </w:rPr>
+        <w:t>skip all white spaces before the next token.</w:t>
+      </w:r>
+    </w:p>
+    <w:p>
+      <w:pPr>
+        <w:pStyle w:val="ListParagraph"/>
+        <w:numPr>
+          <w:ilvl w:val="0"/>
+          <w:numId w:val="9"/>
+        </w:numPr>
+        <w:rPr>
+          <w:rFonts w:ascii="Cascadia Mono" w:hAnsi="Cascadia Mono" w:cs="Cascadia Mono"/>
+          <w:sz w:val="19"/>
+          <w:szCs w:val="19"/>
+          <w:lang w:val="en-GB"/>
+        </w:rPr>
+      </w:pPr>
+      <w:proofErr w:type="spellStart"/>
+      <w:r>
+        <w:rPr>
+          <w:rFonts w:ascii="Cascadia Mono" w:hAnsi="Cascadia Mono" w:cs="Cascadia Mono"/>
+          <w:sz w:val="19"/>
+          <w:szCs w:val="19"/>
+        </w:rPr>
+        <w:t>getNextToken</w:t>
+      </w:r>
+      <w:proofErr w:type="spellEnd"/>
+      <w:r>
+        <w:rPr>
+          <w:rFonts w:ascii="Cascadia Mono" w:hAnsi="Cascadia Mono" w:cs="Cascadia Mono"/>
+          <w:sz w:val="19"/>
+          <w:szCs w:val="19"/>
+          <w:lang w:val="en-GB"/>
+        </w:rPr>
+        <w:t xml:space="preserve">: </w:t>
+      </w:r>
+      <w:r>
+        <w:rPr>
+          <w:rFonts w:cs="Cascadia Mono"/>
+          <w:lang w:val="en-GB"/>
+        </w:rPr>
+        <w:t xml:space="preserve">a method to </w:t>
+      </w:r>
+      <w:r>
+        <w:rPr>
+          <w:rFonts w:cs="Cascadia Mono"/>
+          <w:lang w:val="en-GB"/>
+        </w:rPr>
+        <w:t>get the next token of the processed program.</w:t>
+      </w:r>
     </w:p>
     <w:p>
       <w:pPr>
@@ -1656,18 +3162,22 @@
         <w:pStyle w:val="Heading1"/>
       </w:pPr>
       <w:r>
-        <w:lastRenderedPageBreak/>
         <w:t>resultant transition table for the minimal DFA</w:t>
       </w:r>
     </w:p>
     <w:p>
-      <w:r>
+      <w:pPr>
         <w:rPr>
           <w:noProof/>
         </w:rPr>
+      </w:pPr>
+      <w:r>
+        <w:rPr>
+          <w:noProof/>
+        </w:rPr>
         <w:drawing>
-          <wp:inline distT="0" distB="0" distL="0" distR="0" wp14:anchorId="537E1856" wp14:editId="1EB06B0F">
-            <wp:extent cx="5923915" cy="3331845"/>
+          <wp:inline distT="0" distB="0" distL="0" distR="0" wp14:anchorId="537E1856" wp14:editId="30C84EFA">
+            <wp:extent cx="5949950" cy="3346489"/>
             <wp:effectExtent l="0" t="0" r="0" b="0"/>
             <wp:docPr id="2038146389" name="Picture 2"/>
             <wp:cNvGraphicFramePr>
@@ -1698,7 +3208,7 @@
                   <pic:spPr bwMode="auto">
                     <a:xfrm>
                       <a:off x="0" y="0"/>
-                      <a:ext cx="5923915" cy="3331845"/>
+                      <a:ext cx="5960582" cy="3352469"/>
                     </a:xfrm>
                     <a:prstGeom prst="rect">
                       <a:avLst/>
@@ -1714,13 +3224,15 @@
           </wp:inline>
         </w:drawing>
       </w:r>
+    </w:p>
+    <w:p>
       <w:r>
         <w:rPr>
           <w:noProof/>
         </w:rPr>
         <w:drawing>
-          <wp:inline distT="0" distB="0" distL="0" distR="0" wp14:anchorId="294744EC" wp14:editId="459EEC28">
-            <wp:extent cx="5923915" cy="3331845"/>
+          <wp:inline distT="0" distB="0" distL="0" distR="0" wp14:anchorId="294744EC" wp14:editId="0E1FCF4B">
+            <wp:extent cx="5961172" cy="3352800"/>
             <wp:effectExtent l="0" t="0" r="0" b="0"/>
             <wp:docPr id="112193695" name="Picture 3"/>
             <wp:cNvGraphicFramePr>
@@ -1751,7 +3263,7 @@
                   <pic:spPr bwMode="auto">
                     <a:xfrm>
                       <a:off x="0" y="0"/>
-                      <a:ext cx="5923915" cy="3331845"/>
+                      <a:ext cx="5962735" cy="3353679"/>
                     </a:xfrm>
                     <a:prstGeom prst="rect">
                       <a:avLst/>
@@ -1767,11 +3279,12 @@
           </wp:inline>
         </w:drawing>
       </w:r>
+    </w:p>
+    <w:p>
       <w:r>
         <w:rPr>
           <w:noProof/>
         </w:rPr>
-        <w:lastRenderedPageBreak/>
         <w:drawing>
           <wp:inline distT="0" distB="0" distL="0" distR="0" wp14:anchorId="671C6E7F" wp14:editId="432A18F7">
             <wp:extent cx="5923915" cy="3331845"/>
@@ -1821,6 +3334,8 @@
           </wp:inline>
         </w:drawing>
       </w:r>
+    </w:p>
+    <w:p>
       <w:r>
         <w:rPr>
           <w:noProof/>
@@ -1874,11 +3389,12 @@
           </wp:inline>
         </w:drawing>
       </w:r>
+    </w:p>
+    <w:p>
       <w:r>
         <w:rPr>
           <w:noProof/>
         </w:rPr>
-        <w:lastRenderedPageBreak/>
         <w:drawing>
           <wp:inline distT="0" distB="0" distL="0" distR="0" wp14:anchorId="599A300A" wp14:editId="2927CFD2">
             <wp:extent cx="5923915" cy="3331845"/>
@@ -1929,6 +3445,7 @@
         </w:drawing>
       </w:r>
     </w:p>
+    <w:p/>
     <w:p>
       <w:pPr>
         <w:pStyle w:val="Heading1"/>
@@ -2003,7 +3520,7 @@
 </file>
 
 <file path=word/numbering.xml><?xml version="1.0" encoding="utf-8"?>
-<w:numbering xmlns:wpc="http://schemas.microsoft.com/office/word/2010/wordprocessingCanvas" xmlns:cx="http://schemas.microsoft.com/office/drawing/2014/chartex" xmlns:cx1="http://schemas.microsoft.com/office/drawing/2015/9/8/chartex" xmlns:cx2="http://schemas.microsoft.com/office/drawing/2015/10/21/chartex" xmlns:cx3="http://schemas.microsoft.com/office/drawing/2016/5/9/chartex" xmlns:cx4="http://schemas.microsoft.com/office/drawing/2016/5/10/chartex" xmlns:cx5="http://schemas.microsoft.com/office/drawing/2016/5/11/chartex" xmlns:cx6="http://schemas.microsoft.com/office/drawing/2016/5/12/chartex" xmlns:cx7="http://schemas.microsoft.com/office/drawing/2016/5/13/chartex" xmlns:cx8="http://schemas.microsoft.com/office/drawing/2016/5/14/chartex" xmlns:mc="http://schemas.openxmlformats.org/markup-compatibility/2006" xmlns:aink="http://schemas.microsoft.com/office/drawing/2016/ink" xmlns:am3d="http://schemas.microsoft.com/office/drawing/2017/model3d" xmlns:o="urn:schemas-microsoft-com:office:office" xmlns:oel="http://schemas.microsoft.com/office/2019/extlst" xmlns:r="http://schemas.openxmlformats.org/officeDocument/2006/relationships" xmlns:m="http://schemas.openxmlformats.org/officeDocument/2006/math" xmlns:v="urn:schemas-microsoft-com:vml" xmlns:wp14="http://schemas.microsoft.com/office/word/2010/wordprocessingDrawing" xmlns:wp="http://schemas.openxmlformats.org/drawingml/2006/wordprocessingDrawing" xmlns:w10="urn:schemas-microsoft-com:office:word" xmlns:w="http://schemas.openxmlformats.org/wordprocessingml/2006/main" xmlns:w14="http://schemas.microsoft.com/office/word/2010/wordml" xmlns:w15="http://schemas.microsoft.com/office/word/2012/wordml" xmlns:w16cex="http://schemas.microsoft.com/office/word/2018/wordml/cex" xmlns:w16cid="http://schemas.microsoft.com/office/word/2016/wordml/cid" xmlns:w16="http://schemas.microsoft.com/office/word/2018/wordml" xmlns:w16sdtdh="http://schemas.microsoft.com/office/word/2020/wordml/sdtdatahash" xmlns:w16se="http://schemas.microsoft.com/office/word/2015/wordml/symex" xmlns:wpg="http://schemas.microsoft.com/office/word/2010/wordprocessingGroup" xmlns:wpi="http://schemas.microsoft.com/office/word/2010/wordprocessingInk" xmlns:wne="http://schemas.microsoft.com/office/word/2006/wordml" xmlns:wps="http://schemas.microsoft.com/office/word/2010/wordprocessingShape" mc:Ignorable="w14 w15 w16se w16cid w16 w16cex w16sdtdh wp14">
+<w:numbering xmlns:wpc="http://schemas.microsoft.com/office/word/2010/wordprocessingCanvas" xmlns:cx="http://schemas.microsoft.com/office/drawing/2014/chartex" xmlns:cx1="http://schemas.microsoft.com/office/drawing/2015/9/8/chartex" xmlns:cx2="http://schemas.microsoft.com/office/drawing/2015/10/21/chartex" xmlns:cx3="http://schemas.microsoft.com/office/drawing/2016/5/9/chartex" xmlns:cx4="http://schemas.microsoft.com/office/drawing/2016/5/10/chartex" xmlns:cx5="http://schemas.microsoft.com/office/drawing/2016/5/11/chartex" xmlns:cx6="http://schemas.microsoft.com/office/drawing/2016/5/12/chartex" xmlns:cx7="http://schemas.microsoft.com/office/drawing/2016/5/13/chartex" xmlns:cx8="http://schemas.microsoft.com/office/drawing/2016/5/14/chartex" xmlns:mc="http://schemas.openxmlformats.org/markup-compatibility/2006" xmlns:aink="http://schemas.microsoft.com/office/drawing/2016/ink" xmlns:am3d="http://schemas.microsoft.com/office/drawing/2017/model3d" xmlns:o="urn:schemas-microsoft-com:office:office" xmlns:oel="http://schemas.microsoft.com/office/2019/extlst" xmlns:r="http://schemas.openxmlformats.org/officeDocument/2006/relationships" xmlns:m="http://schemas.openxmlformats.org/officeDocument/2006/math" xmlns:v="urn:schemas-microsoft-com:vml" xmlns:wp14="http://schemas.microsoft.com/office/word/2010/wordprocessingDrawing" xmlns:wp="http://schemas.openxmlformats.org/drawingml/2006/wordprocessingDrawing" xmlns:w10="urn:schemas-microsoft-com:office:word" xmlns:w="http://schemas.openxmlformats.org/wordprocessingml/2006/main" xmlns:w14="http://schemas.microsoft.com/office/word/2010/wordml" xmlns:w15="http://schemas.microsoft.com/office/word/2012/wordml" xmlns:w16cex="http://schemas.microsoft.com/office/word/2018/wordml/cex" xmlns:w16cid="http://schemas.microsoft.com/office/word/2016/wordml/cid" xmlns:w16="http://schemas.microsoft.com/office/word/2018/wordml" xmlns:w16du="http://schemas.microsoft.com/office/word/2023/wordml/word16du" xmlns:w16sdtdh="http://schemas.microsoft.com/office/word/2020/wordml/sdtdatahash" xmlns:w16se="http://schemas.microsoft.com/office/word/2015/wordml/symex" xmlns:wpg="http://schemas.microsoft.com/office/word/2010/wordprocessingGroup" xmlns:wpi="http://schemas.microsoft.com/office/word/2010/wordprocessingInk" xmlns:wne="http://schemas.microsoft.com/office/word/2006/wordml" xmlns:wps="http://schemas.microsoft.com/office/word/2010/wordprocessingShape" mc:Ignorable="w14 w15 w16se w16cid w16 w16cex w16sdtdh w16du wp14">
   <w:abstractNum w:abstractNumId="0" w15:restartNumberingAfterBreak="0">
     <w:nsid w:val="02023C8D"/>
     <w:multiLevelType w:val="hybridMultilevel"/>
@@ -2344,6 +3861,119 @@
     </w:lvl>
   </w:abstractNum>
   <w:abstractNum w:abstractNumId="3" w15:restartNumberingAfterBreak="0">
+    <w:nsid w:val="5D666805"/>
+    <w:multiLevelType w:val="hybridMultilevel"/>
+    <w:tmpl w:val="7BD2AE2E"/>
+    <w:lvl w:ilvl="0" w:tplc="04090001">
+      <w:start w:val="1"/>
+      <w:numFmt w:val="bullet"/>
+      <w:lvlText w:val=""/>
+      <w:lvlJc w:val="left"/>
+      <w:pPr>
+        <w:ind w:left="720" w:hanging="360"/>
+      </w:pPr>
+      <w:rPr>
+        <w:rFonts w:ascii="Symbol" w:hAnsi="Symbol" w:hint="default"/>
+      </w:rPr>
+    </w:lvl>
+    <w:lvl w:ilvl="1" w:tplc="04090003" w:tentative="1">
+      <w:start w:val="1"/>
+      <w:numFmt w:val="bullet"/>
+      <w:lvlText w:val="o"/>
+      <w:lvlJc w:val="left"/>
+      <w:pPr>
+        <w:ind w:left="1440" w:hanging="360"/>
+      </w:pPr>
+      <w:rPr>
+        <w:rFonts w:ascii="Courier New" w:hAnsi="Courier New" w:cs="Courier New" w:hint="default"/>
+      </w:rPr>
+    </w:lvl>
+    <w:lvl w:ilvl="2" w:tplc="04090005" w:tentative="1">
+      <w:start w:val="1"/>
+      <w:numFmt w:val="bullet"/>
+      <w:lvlText w:val=""/>
+      <w:lvlJc w:val="left"/>
+      <w:pPr>
+        <w:ind w:left="2160" w:hanging="360"/>
+      </w:pPr>
+      <w:rPr>
+        <w:rFonts w:ascii="Wingdings" w:hAnsi="Wingdings" w:hint="default"/>
+      </w:rPr>
+    </w:lvl>
+    <w:lvl w:ilvl="3" w:tplc="04090001" w:tentative="1">
+      <w:start w:val="1"/>
+      <w:numFmt w:val="bullet"/>
+      <w:lvlText w:val=""/>
+      <w:lvlJc w:val="left"/>
+      <w:pPr>
+        <w:ind w:left="2880" w:hanging="360"/>
+      </w:pPr>
+      <w:rPr>
+        <w:rFonts w:ascii="Symbol" w:hAnsi="Symbol" w:hint="default"/>
+      </w:rPr>
+    </w:lvl>
+    <w:lvl w:ilvl="4" w:tplc="04090003" w:tentative="1">
+      <w:start w:val="1"/>
+      <w:numFmt w:val="bullet"/>
+      <w:lvlText w:val="o"/>
+      <w:lvlJc w:val="left"/>
+      <w:pPr>
+        <w:ind w:left="3600" w:hanging="360"/>
+      </w:pPr>
+      <w:rPr>
+        <w:rFonts w:ascii="Courier New" w:hAnsi="Courier New" w:cs="Courier New" w:hint="default"/>
+      </w:rPr>
+    </w:lvl>
+    <w:lvl w:ilvl="5" w:tplc="04090005" w:tentative="1">
+      <w:start w:val="1"/>
+      <w:numFmt w:val="bullet"/>
+      <w:lvlText w:val=""/>
+      <w:lvlJc w:val="left"/>
+      <w:pPr>
+        <w:ind w:left="4320" w:hanging="360"/>
+      </w:pPr>
+      <w:rPr>
+        <w:rFonts w:ascii="Wingdings" w:hAnsi="Wingdings" w:hint="default"/>
+      </w:rPr>
+    </w:lvl>
+    <w:lvl w:ilvl="6" w:tplc="04090001" w:tentative="1">
+      <w:start w:val="1"/>
+      <w:numFmt w:val="bullet"/>
+      <w:lvlText w:val=""/>
+      <w:lvlJc w:val="left"/>
+      <w:pPr>
+        <w:ind w:left="5040" w:hanging="360"/>
+      </w:pPr>
+      <w:rPr>
+        <w:rFonts w:ascii="Symbol" w:hAnsi="Symbol" w:hint="default"/>
+      </w:rPr>
+    </w:lvl>
+    <w:lvl w:ilvl="7" w:tplc="04090003" w:tentative="1">
+      <w:start w:val="1"/>
+      <w:numFmt w:val="bullet"/>
+      <w:lvlText w:val="o"/>
+      <w:lvlJc w:val="left"/>
+      <w:pPr>
+        <w:ind w:left="5760" w:hanging="360"/>
+      </w:pPr>
+      <w:rPr>
+        <w:rFonts w:ascii="Courier New" w:hAnsi="Courier New" w:cs="Courier New" w:hint="default"/>
+      </w:rPr>
+    </w:lvl>
+    <w:lvl w:ilvl="8" w:tplc="04090005" w:tentative="1">
+      <w:start w:val="1"/>
+      <w:numFmt w:val="bullet"/>
+      <w:lvlText w:val=""/>
+      <w:lvlJc w:val="left"/>
+      <w:pPr>
+        <w:ind w:left="6480" w:hanging="360"/>
+      </w:pPr>
+      <w:rPr>
+        <w:rFonts w:ascii="Wingdings" w:hAnsi="Wingdings" w:hint="default"/>
+      </w:rPr>
+    </w:lvl>
+  </w:abstractNum>
+  <w:abstractNum w:abstractNumId="4" w15:restartNumberingAfterBreak="0">
     <w:nsid w:val="60850B6D"/>
     <w:multiLevelType w:val="hybridMultilevel"/>
     <w:tmpl w:val="FFB2FD1C"/>
@@ -2456,7 +4086,7 @@
       </w:rPr>
     </w:lvl>
   </w:abstractNum>
-  <w:abstractNum w:abstractNumId="4" w15:restartNumberingAfterBreak="0">
+  <w:abstractNum w:abstractNumId="5" w15:restartNumberingAfterBreak="0">
     <w:nsid w:val="642C3932"/>
     <w:multiLevelType w:val="hybridMultilevel"/>
     <w:tmpl w:val="FA648092"/>
@@ -2569,7 +4199,7 @@
       </w:rPr>
     </w:lvl>
   </w:abstractNum>
-  <w:abstractNum w:abstractNumId="5" w15:restartNumberingAfterBreak="0">
+  <w:abstractNum w:abstractNumId="6" w15:restartNumberingAfterBreak="0">
     <w:nsid w:val="6503767C"/>
     <w:multiLevelType w:val="hybridMultilevel"/>
     <w:tmpl w:val="948E9844"/>
@@ -2682,7 +4312,119 @@
       </w:rPr>
     </w:lvl>
   </w:abstractNum>
-  <w:abstractNum w:abstractNumId="6" w15:restartNumberingAfterBreak="0">
+  <w:abstractNum w:abstractNumId="7" w15:restartNumberingAfterBreak="0">
+    <w:nsid w:val="69745B60"/>
+    <w:multiLevelType w:val="hybridMultilevel"/>
+    <w:tmpl w:val="44F4B9D0"/>
+    <w:lvl w:ilvl="0" w:tplc="8702BC74">
+      <w:numFmt w:val="bullet"/>
+      <w:lvlText w:val="-"/>
+      <w:lvlJc w:val="left"/>
+      <w:pPr>
+        <w:ind w:left="720" w:hanging="360"/>
+      </w:pPr>
+      <w:rPr>
+        <w:rFonts w:ascii="Century Gothic" w:eastAsiaTheme="minorEastAsia" w:hAnsi="Century Gothic" w:cstheme="minorBidi" w:hint="default"/>
+      </w:rPr>
+    </w:lvl>
+    <w:lvl w:ilvl="1" w:tplc="04090003" w:tentative="1">
+      <w:start w:val="1"/>
+      <w:numFmt w:val="bullet"/>
+      <w:lvlText w:val="o"/>
+      <w:lvlJc w:val="left"/>
+      <w:pPr>
+        <w:ind w:left="1440" w:hanging="360"/>
+      </w:pPr>
+      <w:rPr>
+        <w:rFonts w:ascii="Courier New" w:hAnsi="Courier New" w:cs="Courier New" w:hint="default"/>
+      </w:rPr>
+    </w:lvl>
+    <w:lvl w:ilvl="2" w:tplc="04090005" w:tentative="1">
+      <w:start w:val="1"/>
+      <w:numFmt w:val="bullet"/>
+      <w:lvlText w:val=""/>
+      <w:lvlJc w:val="left"/>
+      <w:pPr>
+        <w:ind w:left="2160" w:hanging="360"/>
+      </w:pPr>
+      <w:rPr>
+        <w:rFonts w:ascii="Wingdings" w:hAnsi="Wingdings" w:hint="default"/>
+      </w:rPr>
+    </w:lvl>
+    <w:lvl w:ilvl="3" w:tplc="04090001" w:tentative="1">
+      <w:start w:val="1"/>
+      <w:numFmt w:val="bullet"/>
+      <w:lvlText w:val=""/>
+      <w:lvlJc w:val="left"/>
+      <w:pPr>
+        <w:ind w:left="2880" w:hanging="360"/>
+      </w:pPr>
+      <w:rPr>
+        <w:rFonts w:ascii="Symbol" w:hAnsi="Symbol" w:hint="default"/>
+      </w:rPr>
+    </w:lvl>
+    <w:lvl w:ilvl="4" w:tplc="04090003" w:tentative="1">
+      <w:start w:val="1"/>
+      <w:numFmt w:val="bullet"/>
+      <w:lvlText w:val="o"/>
+      <w:lvlJc w:val="left"/>
+      <w:pPr>
+        <w:ind w:left="3600" w:hanging="360"/>
+      </w:pPr>
+      <w:rPr>
+        <w:rFonts w:ascii="Courier New" w:hAnsi="Courier New" w:cs="Courier New" w:hint="default"/>
+      </w:rPr>
+    </w:lvl>
+    <w:lvl w:ilvl="5" w:tplc="04090005" w:tentative="1">
+      <w:start w:val="1"/>
+      <w:numFmt w:val="bullet"/>
+      <w:lvlText w:val=""/>
+      <w:lvlJc w:val="left"/>
+      <w:pPr>
+        <w:ind w:left="4320" w:hanging="360"/>
+      </w:pPr>
+      <w:rPr>
+        <w:rFonts w:ascii="Wingdings" w:hAnsi="Wingdings" w:hint="default"/>
+      </w:rPr>
+    </w:lvl>
+    <w:lvl w:ilvl="6" w:tplc="04090001" w:tentative="1">
+      <w:start w:val="1"/>
+      <w:numFmt w:val="bullet"/>
+      <w:lvlText w:val=""/>
+      <w:lvlJc w:val="left"/>
+      <w:pPr>
+        <w:ind w:left="5040" w:hanging="360"/>
+      </w:pPr>
+      <w:rPr>
+        <w:rFonts w:ascii="Symbol" w:hAnsi="Symbol" w:hint="default"/>
+      </w:rPr>
+    </w:lvl>
+    <w:lvl w:ilvl="7" w:tplc="04090003" w:tentative="1">
+      <w:start w:val="1"/>
+      <w:numFmt w:val="bullet"/>
+      <w:lvlText w:val="o"/>
+      <w:lvlJc w:val="left"/>
+      <w:pPr>
+        <w:ind w:left="5760" w:hanging="360"/>
+      </w:pPr>
+      <w:rPr>
+        <w:rFonts w:ascii="Courier New" w:hAnsi="Courier New" w:cs="Courier New" w:hint="default"/>
+      </w:rPr>
+    </w:lvl>
+    <w:lvl w:ilvl="8" w:tplc="04090005" w:tentative="1">
+      <w:start w:val="1"/>
+      <w:numFmt w:val="bullet"/>
+      <w:lvlText w:val=""/>
+      <w:lvlJc w:val="left"/>
+      <w:pPr>
+        <w:ind w:left="6480" w:hanging="360"/>
+      </w:pPr>
+      <w:rPr>
+        <w:rFonts w:ascii="Wingdings" w:hAnsi="Wingdings" w:hint="default"/>
+      </w:rPr>
+    </w:lvl>
+  </w:abstractNum>
+  <w:abstractNum w:abstractNumId="8" w15:restartNumberingAfterBreak="0">
     <w:nsid w:val="6E5B5B02"/>
     <w:multiLevelType w:val="hybridMultilevel"/>
     <w:tmpl w:val="1FF2C93C"/>
@@ -2795,31 +4537,37 @@
     </w:lvl>
   </w:abstractNum>
   <w:num w:numId="1" w16cid:durableId="708148693">
-    <w:abstractNumId w:val="6"/>
+    <w:abstractNumId w:val="8"/>
   </w:num>
   <w:num w:numId="2" w16cid:durableId="1969583551">
     <w:abstractNumId w:val="0"/>
   </w:num>
   <w:num w:numId="3" w16cid:durableId="1942101376">
-    <w:abstractNumId w:val="5"/>
+    <w:abstractNumId w:val="6"/>
   </w:num>
   <w:num w:numId="4" w16cid:durableId="1057819275">
     <w:abstractNumId w:val="1"/>
   </w:num>
   <w:num w:numId="5" w16cid:durableId="1967151929">
-    <w:abstractNumId w:val="4"/>
+    <w:abstractNumId w:val="5"/>
   </w:num>
   <w:num w:numId="6" w16cid:durableId="1261528752">
     <w:abstractNumId w:val="2"/>
   </w:num>
   <w:num w:numId="7" w16cid:durableId="1984701591">
+    <w:abstractNumId w:val="4"/>
+  </w:num>
+  <w:num w:numId="8" w16cid:durableId="2045598513">
+    <w:abstractNumId w:val="7"/>
+  </w:num>
+  <w:num w:numId="9" w16cid:durableId="2145543266">
     <w:abstractNumId w:val="3"/>
   </w:num>
 </w:numbering>
 </file>
 
 <file path=word/styles.xml><?xml version="1.0" encoding="utf-8"?>
-<w:styles xmlns:mc="http://schemas.openxmlformats.org/markup-compatibility/2006" xmlns:r="http://schemas.openxmlformats.org/officeDocument/2006/relationships" xmlns:w="http://schemas.openxmlformats.org/wordprocessingml/2006/main" xmlns:w14="http://schemas.microsoft.com/office/word/2010/wordml" xmlns:w15="http://schemas.microsoft.com/office/word/2012/wordml" xmlns:w16cex="http://schemas.microsoft.com/office/word/2018/wordml/cex" xmlns:w16cid="http://schemas.microsoft.com/office/word/2016/wordml/cid" xmlns:w16="http://schemas.microsoft.com/office/word/2018/wordml" xmlns:w16sdtdh="http://schemas.microsoft.com/office/word/2020/wordml/sdtdatahash" xmlns:w16se="http://schemas.microsoft.com/office/word/2015/wordml/symex" mc:Ignorable="w14 w15 w16se w16cid w16 w16cex w16sdtdh">
+<w:styles xmlns:mc="http://schemas.openxmlformats.org/markup-compatibility/2006" xmlns:r="http://schemas.openxmlformats.org/officeDocument/2006/relationships" xmlns:w="http://schemas.openxmlformats.org/wordprocessingml/2006/main" xmlns:w14="http://schemas.microsoft.com/office/word/2010/wordml" xmlns:w15="http://schemas.microsoft.com/office/word/2012/wordml" xmlns:w16cex="http://schemas.microsoft.com/office/word/2018/wordml/cex" xmlns:w16cid="http://schemas.microsoft.com/office/word/2016/wordml/cid" xmlns:w16="http://schemas.microsoft.com/office/word/2018/wordml" xmlns:w16du="http://schemas.microsoft.com/office/word/2023/wordml/word16du" xmlns:w16sdtdh="http://schemas.microsoft.com/office/word/2020/wordml/sdtdatahash" xmlns:w16se="http://schemas.microsoft.com/office/word/2015/wordml/symex" mc:Ignorable="w14 w15 w16se w16cid w16 w16cex w16sdtdh w16du">
   <w:docDefaults>
     <w:rPrDefault>
       <w:rPr>
@@ -3426,7 +5174,6 @@
   <w:style w:type="character" w:default="1" w:styleId="DefaultParagraphFont">
     <w:name w:val="Default Paragraph Font"/>
     <w:uiPriority w:val="1"/>
-    <w:semiHidden/>
     <w:unhideWhenUsed/>
   </w:style>
   <w:style w:type="table" w:default="1" w:styleId="TableNormal">
@@ -3831,6 +5578,19 @@
       <w:contextualSpacing/>
     </w:pPr>
   </w:style>
+  <w:style w:type="paragraph" w:styleId="NormalWeb">
+    <w:name w:val="Normal (Web)"/>
+    <w:basedOn w:val="Normal"/>
+    <w:uiPriority w:val="99"/>
+    <w:semiHidden/>
+    <w:unhideWhenUsed/>
+    <w:rsid w:val="00A42BC1"/>
+    <w:rPr>
+      <w:rFonts w:ascii="Times New Roman" w:hAnsi="Times New Roman" w:cs="Times New Roman"/>
+      <w:sz w:val="24"/>
+      <w:szCs w:val="24"/>
+    </w:rPr>
+  </w:style>
 </w:styles>
 </file>
 

</xml_diff>